<commit_message>
added file content structure
</commit_message>
<xml_diff>
--- a/Notes.docx
+++ b/Notes.docx
@@ -1,6 +1,6 @@
 
 <file path=word/document.xml><?xml version="1.0" encoding="utf-8"?>
-<w:document xmlns:wpc="http://schemas.microsoft.com/office/word/2010/wordprocessingCanvas" xmlns:mc="http://schemas.openxmlformats.org/markup-compatibility/2006" xmlns:o="urn:schemas-microsoft-com:office:office" xmlns:r="http://schemas.openxmlformats.org/officeDocument/2006/relationships" xmlns:m="http://schemas.openxmlformats.org/officeDocument/2006/math" xmlns:v="urn:schemas-microsoft-com:vml" xmlns:wp14="http://schemas.microsoft.com/office/word/2010/wordprocessingDrawing" xmlns:wp="http://schemas.openxmlformats.org/drawingml/2006/wordprocessingDrawing" xmlns:w10="urn:schemas-microsoft-com:office:word" xmlns:w="http://schemas.openxmlformats.org/wordprocessingml/2006/main" xmlns:w14="http://schemas.microsoft.com/office/word/2010/wordml" xmlns:wpg="http://schemas.microsoft.com/office/word/2010/wordprocessingGroup" xmlns:wpi="http://schemas.microsoft.com/office/word/2010/wordprocessingInk" xmlns:wne="http://schemas.microsoft.com/office/word/2006/wordml" xmlns:wps="http://schemas.microsoft.com/office/word/2010/wordprocessingShape" mc:Ignorable="w14 wp14">
+<w:document xmlns:wpc="http://schemas.microsoft.com/office/word/2010/wordprocessingCanvas" xmlns:mc="http://schemas.openxmlformats.org/markup-compatibility/2006" xmlns:o="urn:schemas-microsoft-com:office:office" xmlns:r="http://schemas.openxmlformats.org/officeDocument/2006/relationships" xmlns:m="http://schemas.openxmlformats.org/officeDocument/2006/math" xmlns:v="urn:schemas-microsoft-com:vml" xmlns:wp14="http://schemas.microsoft.com/office/word/2010/wordprocessingDrawing" xmlns:wp="http://schemas.openxmlformats.org/drawingml/2006/wordprocessingDrawing" xmlns:w10="urn:schemas-microsoft-com:office:word" xmlns:w="http://schemas.openxmlformats.org/wordprocessingml/2006/main" xmlns:w14="http://schemas.microsoft.com/office/word/2010/wordml" xmlns:w15="http://schemas.microsoft.com/office/word/2012/wordml" xmlns:wpg="http://schemas.microsoft.com/office/word/2010/wordprocessingGroup" xmlns:wpi="http://schemas.microsoft.com/office/word/2010/wordprocessingInk" xmlns:wne="http://schemas.microsoft.com/office/word/2006/wordml" xmlns:wps="http://schemas.microsoft.com/office/word/2010/wordprocessingShape" mc:Ignorable="w14 w15 wp14">
   <w:body>
     <w:sdt>
       <w:sdtPr>
@@ -1159,19 +1159,11 @@
           <w:rFonts w:ascii="Times New Roman" w:hAnsi="Times New Roman" w:cs="Times New Roman"/>
         </w:rPr>
       </w:pPr>
-      <w:proofErr w:type="spellStart"/>
-      <w:r>
-        <w:rPr>
-          <w:rFonts w:ascii="Times New Roman" w:hAnsi="Times New Roman" w:cs="Times New Roman"/>
-        </w:rPr>
-        <w:t>Arduino</w:t>
-      </w:r>
-      <w:proofErr w:type="spellEnd"/>
-      <w:r>
-        <w:rPr>
-          <w:rFonts w:ascii="Times New Roman" w:hAnsi="Times New Roman" w:cs="Times New Roman"/>
-        </w:rPr>
-        <w:t xml:space="preserve"> and </w:t>
+      <w:r>
+        <w:rPr>
+          <w:rFonts w:ascii="Times New Roman" w:hAnsi="Times New Roman" w:cs="Times New Roman"/>
+        </w:rPr>
+        <w:t xml:space="preserve">Arduino and </w:t>
       </w:r>
       <w:proofErr w:type="spellStart"/>
       <w:r>
@@ -2878,21 +2870,7 @@
         <w:rPr>
           <w:highlight w:val="green"/>
         </w:rPr>
-        <w:t xml:space="preserve"> </w:t>
-      </w:r>
-      <w:proofErr w:type="spellStart"/>
-      <w:r>
-        <w:rPr>
-          <w:highlight w:val="green"/>
-        </w:rPr>
-        <w:t>diphenyl</w:t>
-      </w:r>
-      <w:proofErr w:type="spellEnd"/>
-      <w:r>
-        <w:rPr>
-          <w:highlight w:val="green"/>
-        </w:rPr>
-        <w:t xml:space="preserve"> ethers (PBDE),</w:t>
+        <w:t xml:space="preserve"> diphenyl ethers (PBDE),</w:t>
       </w:r>
       <w:r>
         <w:t xml:space="preserve"> with some limited exemptions.</w:t>
@@ -3019,12 +2997,12 @@
       <w:r>
         <w:t>-</w:t>
       </w:r>
-      <w:hyperlink r:id="rId7" w:history="1">
+      <w:hyperlink r:id="rId6" w:history="1">
         <w:r>
           <w:t>Click here1</w:t>
         </w:r>
       </w:hyperlink>
-      <w:hyperlink r:id="rId8" w:history="1">
+      <w:hyperlink r:id="rId7" w:history="1">
         <w:r>
           <w:rPr>
             <w:rStyle w:val="Hyperlink"/>
@@ -3167,14 +3145,23 @@
     </w:p>
     <w:p>
       <w:pPr>
+        <w:pStyle w:val="Heading2"/>
+      </w:pPr>
+      <w:r>
+        <w:t>Steps of UART communication</w:t>
+      </w:r>
+    </w:p>
+    <w:p>
+      <w:pPr>
         <w:pStyle w:val="ListParagraph"/>
         <w:numPr>
           <w:ilvl w:val="0"/>
           <w:numId w:val="8"/>
         </w:numPr>
-      </w:pPr>
-      <w:r>
-        <w:t>Step1: The receiving UART receives data from the data bus in parallel.</w:t>
+        <w:jc w:val="both"/>
+      </w:pPr>
+      <w:r>
+        <w:t>The receiving UART receives data from the data bus in parallel.</w:t>
       </w:r>
     </w:p>
     <w:p>
@@ -3184,9 +3171,10 @@
           <w:ilvl w:val="0"/>
           <w:numId w:val="8"/>
         </w:numPr>
-      </w:pPr>
-      <w:r>
-        <w:t>Step 2: The transmitting UART adds the start, parity and stop bit to the data packet.</w:t>
+        <w:jc w:val="both"/>
+      </w:pPr>
+      <w:r>
+        <w:t>The transmitting UART adds the start, parity and stop bit to the data packet.</w:t>
       </w:r>
     </w:p>
     <w:p>
@@ -3196,9 +3184,10 @@
           <w:ilvl w:val="0"/>
           <w:numId w:val="8"/>
         </w:numPr>
-      </w:pPr>
-      <w:r>
-        <w:t>Step 3: The entire packet is sent from the transmitting UART to the receiving UART serially. Using the configured baud rate the receiving UART samples the data packet.</w:t>
+        <w:jc w:val="both"/>
+      </w:pPr>
+      <w:r>
+        <w:t>The entire packet is sent from the transmitting UART to the receiving UART serially. Using the configured baud rate the receiving UART samples the data packet.</w:t>
       </w:r>
     </w:p>
     <w:p>
@@ -3208,15 +3197,17 @@
           <w:ilvl w:val="0"/>
           <w:numId w:val="8"/>
         </w:numPr>
-      </w:pPr>
-      <w:r>
-        <w:t>Step 4: The receiving UART converts the data back to its original form and then transfers it to the data bus where it can be used or visualized.</w:t>
+        <w:jc w:val="both"/>
+      </w:pPr>
+      <w:r>
+        <w:t xml:space="preserve"> The receiving UART converts the data back to its original form and then transfers it to the data bus where it can be used or visualized.</w:t>
       </w:r>
     </w:p>
     <w:p>
       <w:pPr>
         <w:pStyle w:val="ListParagraph"/>
         <w:ind w:left="360"/>
+        <w:jc w:val="both"/>
       </w:pPr>
     </w:p>
     <w:p/>
@@ -3252,7 +3243,7 @@
                     </pic:cNvPicPr>
                   </pic:nvPicPr>
                   <pic:blipFill>
-                    <a:blip r:embed="rId9">
+                    <a:blip r:embed="rId8">
                       <a:extLst>
                         <a:ext uri="{28A0092B-C50C-407E-A947-70E740481C1C}">
                           <a14:useLocalDpi xmlns:a14="http://schemas.microsoft.com/office/drawing/2010/main" val="0"/>
@@ -3347,7 +3338,7 @@
                     </pic:cNvPicPr>
                   </pic:nvPicPr>
                   <pic:blipFill>
-                    <a:blip r:embed="rId10">
+                    <a:blip r:embed="rId9">
                       <a:extLst>
                         <a:ext uri="{28A0092B-C50C-407E-A947-70E740481C1C}">
                           <a14:useLocalDpi xmlns:a14="http://schemas.microsoft.com/office/drawing/2010/main" val="0"/>
@@ -3542,7 +3533,7 @@
                     </pic:cNvPicPr>
                   </pic:nvPicPr>
                   <pic:blipFill>
-                    <a:blip r:embed="rId11">
+                    <a:blip r:embed="rId10">
                       <a:extLst>
                         <a:ext uri="{28A0092B-C50C-407E-A947-70E740481C1C}">
                           <a14:useLocalDpi xmlns:a14="http://schemas.microsoft.com/office/drawing/2010/main" val="0"/>
@@ -3674,7 +3665,7 @@
       <w:r>
         <w:t>-</w:t>
       </w:r>
-      <w:hyperlink r:id="rId12" w:history="1">
+      <w:hyperlink r:id="rId11" w:history="1">
         <w:r>
           <w:rPr>
             <w:rStyle w:val="Hyperlink"/>
@@ -3788,7 +3779,7 @@
                     </pic:cNvPicPr>
                   </pic:nvPicPr>
                   <pic:blipFill>
-                    <a:blip r:embed="rId13">
+                    <a:blip r:embed="rId12">
                       <a:extLst>
                         <a:ext uri="{28A0092B-C50C-407E-A947-70E740481C1C}">
                           <a14:useLocalDpi xmlns:a14="http://schemas.microsoft.com/office/drawing/2010/main" val="0"/>
@@ -4133,20 +4124,9 @@
     </w:p>
     <w:p>
       <w:pPr>
-        <w:tabs>
-          <w:tab w:val="left" w:pos="1050"/>
-        </w:tabs>
-        <w:spacing w:after="0"/>
-        <w:rPr>
-          <w:b/>
-          <w:sz w:val="24"/>
-        </w:rPr>
-      </w:pPr>
-      <w:r>
-        <w:rPr>
-          <w:b/>
-          <w:sz w:val="24"/>
-        </w:rPr>
+        <w:pStyle w:val="Heading2"/>
+      </w:pPr>
+      <w:r>
         <w:t>Steps of I2C data transmission</w:t>
       </w:r>
     </w:p>
@@ -4161,28 +4141,18 @@
           <w:tab w:val="left" w:pos="1050"/>
         </w:tabs>
         <w:spacing w:after="0"/>
-        <w:rPr>
-          <w:sz w:val="24"/>
-        </w:rPr>
-      </w:pPr>
-      <w:r>
-        <w:rPr>
-          <w:sz w:val="24"/>
-        </w:rPr>
+      </w:pPr>
+      <w:r>
         <w:t>The master sends the start condition to every connected slave by switching the SDA line from a high voltage level to a low voltage level </w:t>
       </w:r>
       <w:r>
         <w:rPr>
           <w:i/>
           <w:iCs/>
-          <w:sz w:val="24"/>
         </w:rPr>
         <w:t>before</w:t>
       </w:r>
       <w:r>
-        <w:rPr>
-          <w:sz w:val="24"/>
-        </w:rPr>
         <w:t> switching the SCL line from high to low:</w:t>
       </w:r>
     </w:p>
@@ -4197,14 +4167,8 @@
           <w:tab w:val="left" w:pos="1050"/>
         </w:tabs>
         <w:spacing w:after="0"/>
-        <w:rPr>
-          <w:sz w:val="24"/>
-        </w:rPr>
-      </w:pPr>
-      <w:r>
-        <w:rPr>
-          <w:sz w:val="24"/>
-        </w:rPr>
+      </w:pPr>
+      <w:r>
         <w:t>The master sends each slave the 7 or 10 bit address of the slave it wants to communicate with, along with the read/write bit:</w:t>
       </w:r>
     </w:p>
@@ -4219,14 +4183,8 @@
           <w:tab w:val="left" w:pos="1050"/>
         </w:tabs>
         <w:spacing w:after="0"/>
-        <w:rPr>
-          <w:sz w:val="24"/>
-        </w:rPr>
-      </w:pPr>
-      <w:r>
-        <w:rPr>
-          <w:sz w:val="24"/>
-        </w:rPr>
+      </w:pPr>
+      <w:r>
         <w:lastRenderedPageBreak/>
         <w:t> Each slave compares the address sent from the master to its own address. If the address matches, the slave returns an ACK bit by pulling the SDA line low for one bit. If the address from the master does not match the slave’s own address, the slave leaves the SDA line high.</w:t>
       </w:r>
@@ -4242,14 +4200,8 @@
           <w:tab w:val="left" w:pos="1050"/>
         </w:tabs>
         <w:spacing w:after="0"/>
-        <w:rPr>
-          <w:sz w:val="24"/>
-        </w:rPr>
-      </w:pPr>
-      <w:r>
-        <w:rPr>
-          <w:sz w:val="24"/>
-        </w:rPr>
+      </w:pPr>
+      <w:r>
         <w:t> The master sends or receives the data frame:</w:t>
       </w:r>
     </w:p>
@@ -4264,14 +4216,8 @@
           <w:tab w:val="left" w:pos="1050"/>
         </w:tabs>
         <w:spacing w:after="0"/>
-        <w:rPr>
-          <w:sz w:val="24"/>
-        </w:rPr>
-      </w:pPr>
-      <w:r>
-        <w:rPr>
-          <w:sz w:val="24"/>
-        </w:rPr>
+      </w:pPr>
+      <w:r>
         <w:t> After each data frame has been transferred, the receiving device returns another ACK bit to the sender to acknowledge successful receipt of the frame:</w:t>
       </w:r>
     </w:p>
@@ -4286,14 +4232,8 @@
           <w:tab w:val="left" w:pos="1050"/>
         </w:tabs>
         <w:spacing w:after="0"/>
-        <w:rPr>
-          <w:sz w:val="24"/>
-        </w:rPr>
-      </w:pPr>
-      <w:r>
-        <w:rPr>
-          <w:sz w:val="24"/>
-        </w:rPr>
+      </w:pPr>
+      <w:r>
         <w:t>To stop the data transmission, the master sends a stop condition to the slave by switching SCL high before switching SDA high:</w:t>
       </w:r>
     </w:p>
@@ -4304,6 +4244,17 @@
       <w:r>
         <w:t>SPI</w:t>
       </w:r>
+      <w:r>
+        <w:t>-</w:t>
+      </w:r>
+      <w:hyperlink r:id="rId13" w:history="1">
+        <w:r>
+          <w:rPr>
+            <w:rStyle w:val="Hyperlink"/>
+          </w:rPr>
+          <w:t>Click here</w:t>
+        </w:r>
+      </w:hyperlink>
     </w:p>
     <w:p>
       <w:pPr>
@@ -4325,19 +4276,210 @@
           <w:numId w:val="15"/>
         </w:numPr>
       </w:pPr>
+      <w:r>
+        <w:t>Multiple slave is possible</w:t>
+      </w:r>
+    </w:p>
+    <w:p>
+      <w:pPr>
+        <w:pStyle w:val="ListParagraph"/>
+        <w:numPr>
+          <w:ilvl w:val="0"/>
+          <w:numId w:val="15"/>
+        </w:numPr>
+      </w:pPr>
+      <w:r>
+        <w:t xml:space="preserve">Serial </w:t>
+      </w:r>
+      <w:r>
+        <w:t>communication</w:t>
+      </w:r>
+    </w:p>
+    <w:p>
+      <w:pPr>
+        <w:pStyle w:val="ListParagraph"/>
+        <w:numPr>
+          <w:ilvl w:val="0"/>
+          <w:numId w:val="15"/>
+        </w:numPr>
+      </w:pPr>
+      <w:r>
+        <w:t>No error checking</w:t>
+      </w:r>
+    </w:p>
+    <w:p>
+      <w:pPr>
+        <w:pStyle w:val="ListParagraph"/>
+        <w:ind w:left="360"/>
+      </w:pPr>
+      <w:r>
+        <w:rPr>
+          <w:b/>
+        </w:rPr>
+        <w:t>Working:</w:t>
+      </w:r>
+      <w:r>
+        <w:rPr>
+          <w:rFonts w:ascii="Helvetica" w:hAnsi="Helvetica" w:cs="Helvetica"/>
+          <w:sz w:val="23"/>
+          <w:szCs w:val="23"/>
+          <w:shd w:val="clear" w:color="auto" w:fill="FFFFFF"/>
+        </w:rPr>
+        <w:t xml:space="preserve"> </w:t>
+      </w:r>
+      <w:r>
+        <w:t>Devices communicating via SPI are in a master-slave relationship. The master is the controlling device (usually a microcontroller), while the slave (usually a sensor, display, or memory chip) takes instruction from the master. The simplest configuration of SPI is a single master, single slave system, but one master can control more than one slave (more on this below).</w:t>
+      </w:r>
+    </w:p>
+    <w:p>
+      <w:pPr>
+        <w:pStyle w:val="ListParagraph"/>
+        <w:ind w:left="360"/>
+      </w:pPr>
+    </w:p>
+    <w:p>
+      <w:r>
+        <w:rPr>
+          <w:b/>
+        </w:rPr>
+        <w:t>Applications</w:t>
+      </w:r>
+      <w:r>
+        <w:rPr>
+          <w:b/>
+        </w:rPr>
+        <w:t>:</w:t>
+      </w:r>
+      <w:r>
+        <w:rPr>
+          <w:b/>
+        </w:rPr>
+        <w:t xml:space="preserve"> </w:t>
+      </w:r>
+      <w:r>
+        <w:t>SD card modules, RFID card reader modules, and 2.4 GHz wireless transmitter/receivers all use SPI to communicate with microcontrollers.</w:t>
+      </w:r>
+    </w:p>
+    <w:p>
+      <w:pPr>
+        <w:pStyle w:val="ListParagraph"/>
+        <w:ind w:left="360"/>
+      </w:pPr>
+    </w:p>
+    <w:p>
+      <w:pPr>
+        <w:pStyle w:val="ListParagraph"/>
+        <w:ind w:left="360"/>
+      </w:pPr>
+    </w:p>
+    <w:p>
+      <w:pPr>
+        <w:pStyle w:val="Heading2"/>
+      </w:pPr>
+      <w:r>
+        <w:t>STEPS OF SPI DATA TRANSMISSION</w:t>
+      </w:r>
+    </w:p>
+    <w:p>
+      <w:pPr>
+        <w:pStyle w:val="ListParagraph"/>
+        <w:numPr>
+          <w:ilvl w:val="0"/>
+          <w:numId w:val="17"/>
+        </w:numPr>
+        <w:rPr>
+          <w:rFonts w:ascii="Helvetica" w:eastAsia="Times New Roman" w:hAnsi="Helvetica" w:cs="Helvetica"/>
+          <w:sz w:val="23"/>
+          <w:szCs w:val="23"/>
+        </w:rPr>
+      </w:pPr>
+      <w:r>
+        <w:rPr>
+          <w:rFonts w:asciiTheme="majorHAnsi" w:eastAsia="Times New Roman" w:hAnsiTheme="majorHAnsi" w:cstheme="majorHAnsi"/>
+          <w:sz w:val="23"/>
+          <w:szCs w:val="23"/>
+        </w:rPr>
+        <w:t>The master outputs the clock signal</w:t>
+      </w:r>
+    </w:p>
+    <w:p>
+      <w:pPr>
+        <w:pStyle w:val="ListParagraph"/>
+        <w:numPr>
+          <w:ilvl w:val="0"/>
+          <w:numId w:val="17"/>
+        </w:numPr>
+        <w:rPr>
+          <w:rFonts w:eastAsia="Times New Roman" w:cstheme="minorHAnsi"/>
+          <w:sz w:val="23"/>
+          <w:szCs w:val="23"/>
+        </w:rPr>
+      </w:pPr>
+      <w:r>
+        <w:rPr>
+          <w:rFonts w:eastAsia="Times New Roman" w:cstheme="minorHAnsi"/>
+          <w:sz w:val="23"/>
+          <w:szCs w:val="23"/>
+        </w:rPr>
+        <w:t>The master switches the SS/CS pin to a low voltage state, which activates the slave:</w:t>
+      </w:r>
+    </w:p>
+    <w:p>
+      <w:pPr>
+        <w:pStyle w:val="ListParagraph"/>
+        <w:numPr>
+          <w:ilvl w:val="0"/>
+          <w:numId w:val="17"/>
+        </w:numPr>
+        <w:rPr>
+          <w:rFonts w:eastAsia="Times New Roman" w:cstheme="minorHAnsi"/>
+          <w:sz w:val="23"/>
+          <w:szCs w:val="23"/>
+        </w:rPr>
+      </w:pPr>
+      <w:r>
+        <w:rPr>
+          <w:rFonts w:eastAsia="Times New Roman" w:cstheme="minorHAnsi"/>
+          <w:sz w:val="23"/>
+          <w:szCs w:val="23"/>
+        </w:rPr>
+        <w:t>The master sends the data one bit at a time to the slave along the MOSI line. The slave reads the bits as they are received:</w:t>
+      </w:r>
+    </w:p>
+    <w:p>
+      <w:pPr>
+        <w:pStyle w:val="ListParagraph"/>
+        <w:numPr>
+          <w:ilvl w:val="0"/>
+          <w:numId w:val="17"/>
+        </w:numPr>
+        <w:rPr>
+          <w:rFonts w:eastAsia="Times New Roman" w:cstheme="minorHAnsi"/>
+          <w:sz w:val="23"/>
+          <w:szCs w:val="23"/>
+        </w:rPr>
+      </w:pPr>
+      <w:r>
+        <w:rPr>
+          <w:rFonts w:eastAsia="Times New Roman" w:cstheme="minorHAnsi"/>
+          <w:sz w:val="23"/>
+          <w:szCs w:val="23"/>
+        </w:rPr>
+        <w:t>If a response is needed, the slave returns data one bit at a time to the master along the MISO line. The master reads the bits as they are received:</w:t>
+      </w:r>
+    </w:p>
+    <w:p/>
+    <w:p>
+      <w:pPr>
+        <w:pStyle w:val="Heading2"/>
+      </w:pPr>
+      <w:r>
+        <w:t>RS485 Protocol</w:t>
+      </w:r>
+    </w:p>
+    <w:p>
       <w:bookmarkStart w:id="9" w:name="_GoBack"/>
       <w:bookmarkEnd w:id="9"/>
-    </w:p>
-    <w:p>
-      <w:pPr>
-        <w:tabs>
-          <w:tab w:val="left" w:pos="1050"/>
-        </w:tabs>
-        <w:spacing w:after="0"/>
-        <w:rPr>
-          <w:sz w:val="24"/>
-        </w:rPr>
-      </w:pPr>
     </w:p>
     <w:sectPr>
       <w:pgSz w:w="12240" w:h="15840"/>
@@ -4350,8 +4492,8 @@
 </file>
 
 <file path=word/numbering.xml><?xml version="1.0" encoding="utf-8"?>
-<w:numbering xmlns:wpc="http://schemas.microsoft.com/office/word/2010/wordprocessingCanvas" xmlns:mc="http://schemas.openxmlformats.org/markup-compatibility/2006" xmlns:o="urn:schemas-microsoft-com:office:office" xmlns:r="http://schemas.openxmlformats.org/officeDocument/2006/relationships" xmlns:m="http://schemas.openxmlformats.org/officeDocument/2006/math" xmlns:v="urn:schemas-microsoft-com:vml" xmlns:wp14="http://schemas.microsoft.com/office/word/2010/wordprocessingDrawing" xmlns:wp="http://schemas.openxmlformats.org/drawingml/2006/wordprocessingDrawing" xmlns:w10="urn:schemas-microsoft-com:office:word" xmlns:w="http://schemas.openxmlformats.org/wordprocessingml/2006/main" xmlns:w14="http://schemas.microsoft.com/office/word/2010/wordml" xmlns:wpg="http://schemas.microsoft.com/office/word/2010/wordprocessingGroup" xmlns:wpi="http://schemas.microsoft.com/office/word/2010/wordprocessingInk" xmlns:wne="http://schemas.microsoft.com/office/word/2006/wordml" xmlns:wps="http://schemas.microsoft.com/office/word/2010/wordprocessingShape" mc:Ignorable="w14 wp14">
-  <w:abstractNum w:abstractNumId="0">
+<w:numbering xmlns:wpc="http://schemas.microsoft.com/office/word/2010/wordprocessingCanvas" xmlns:mc="http://schemas.openxmlformats.org/markup-compatibility/2006" xmlns:o="urn:schemas-microsoft-com:office:office" xmlns:r="http://schemas.openxmlformats.org/officeDocument/2006/relationships" xmlns:m="http://schemas.openxmlformats.org/officeDocument/2006/math" xmlns:v="urn:schemas-microsoft-com:vml" xmlns:wp14="http://schemas.microsoft.com/office/word/2010/wordprocessingDrawing" xmlns:wp="http://schemas.openxmlformats.org/drawingml/2006/wordprocessingDrawing" xmlns:w10="urn:schemas-microsoft-com:office:word" xmlns:w="http://schemas.openxmlformats.org/wordprocessingml/2006/main" xmlns:w14="http://schemas.microsoft.com/office/word/2010/wordml" xmlns:w15="http://schemas.microsoft.com/office/word/2012/wordml" xmlns:wpg="http://schemas.microsoft.com/office/word/2010/wordprocessingGroup" xmlns:wpi="http://schemas.microsoft.com/office/word/2010/wordprocessingInk" xmlns:wne="http://schemas.microsoft.com/office/word/2006/wordml" xmlns:wps="http://schemas.microsoft.com/office/word/2010/wordprocessingShape" mc:Ignorable="w14 w15 wp14">
+  <w:abstractNum w:abstractNumId="0" w15:restartNumberingAfterBreak="0">
     <w:nsid w:val="0B3B0649"/>
     <w:multiLevelType w:val="hybridMultilevel"/>
     <w:tmpl w:val="B720E8C4"/>
@@ -4464,7 +4606,7 @@
       </w:rPr>
     </w:lvl>
   </w:abstractNum>
-  <w:abstractNum w:abstractNumId="1">
+  <w:abstractNum w:abstractNumId="1" w15:restartNumberingAfterBreak="0">
     <w:nsid w:val="10CC05AE"/>
     <w:multiLevelType w:val="hybridMultilevel"/>
     <w:tmpl w:val="0C28C34A"/>
@@ -4577,14 +4719,14 @@
       </w:rPr>
     </w:lvl>
   </w:abstractNum>
-  <w:abstractNum w:abstractNumId="2">
+  <w:abstractNum w:abstractNumId="2" w15:restartNumberingAfterBreak="0">
     <w:nsid w:val="18646FFA"/>
     <w:multiLevelType w:val="multilevel"/>
-    <w:tmpl w:val="469E6E18"/>
+    <w:tmpl w:val="A830EDC0"/>
     <w:lvl w:ilvl="0">
       <w:start w:val="1"/>
-      <w:numFmt w:val="bullet"/>
-      <w:lvlText w:val=""/>
+      <w:numFmt w:val="decimal"/>
+      <w:lvlText w:val="%1."/>
       <w:lvlJc w:val="left"/>
       <w:pPr>
         <w:tabs>
@@ -4593,7 +4735,7 @@
         <w:ind w:left="720" w:hanging="360"/>
       </w:pPr>
       <w:rPr>
-        <w:rFonts w:ascii="Symbol" w:hAnsi="Symbol" w:hint="default"/>
+        <w:rFonts w:asciiTheme="majorHAnsi" w:hAnsiTheme="majorHAnsi" w:cstheme="majorHAnsi" w:hint="default"/>
         <w:sz w:val="20"/>
       </w:rPr>
     </w:lvl>
@@ -4726,7 +4868,7 @@
       </w:rPr>
     </w:lvl>
   </w:abstractNum>
-  <w:abstractNum w:abstractNumId="3">
+  <w:abstractNum w:abstractNumId="3" w15:restartNumberingAfterBreak="0">
     <w:nsid w:val="1C3976AA"/>
     <w:multiLevelType w:val="hybridMultilevel"/>
     <w:tmpl w:val="4F04B56C"/>
@@ -4839,7 +4981,7 @@
       </w:rPr>
     </w:lvl>
   </w:abstractNum>
-  <w:abstractNum w:abstractNumId="4">
+  <w:abstractNum w:abstractNumId="4" w15:restartNumberingAfterBreak="0">
     <w:nsid w:val="1E56106E"/>
     <w:multiLevelType w:val="hybridMultilevel"/>
     <w:tmpl w:val="0A20AC86"/>
@@ -4849,7 +4991,7 @@
       <w:lvlText w:val="%1."/>
       <w:lvlJc w:val="left"/>
       <w:pPr>
-        <w:ind w:left="1440" w:hanging="360"/>
+        <w:ind w:left="360" w:hanging="360"/>
       </w:pPr>
     </w:lvl>
     <w:lvl w:ilvl="1" w:tplc="04090019" w:tentative="1">
@@ -4858,7 +5000,7 @@
       <w:lvlText w:val="%2."/>
       <w:lvlJc w:val="left"/>
       <w:pPr>
-        <w:ind w:left="2160" w:hanging="360"/>
+        <w:ind w:left="1080" w:hanging="360"/>
       </w:pPr>
     </w:lvl>
     <w:lvl w:ilvl="2" w:tplc="0409001B" w:tentative="1">
@@ -4867,7 +5009,7 @@
       <w:lvlText w:val="%3."/>
       <w:lvlJc w:val="right"/>
       <w:pPr>
-        <w:ind w:left="2880" w:hanging="180"/>
+        <w:ind w:left="1800" w:hanging="180"/>
       </w:pPr>
     </w:lvl>
     <w:lvl w:ilvl="3" w:tplc="0409000F" w:tentative="1">
@@ -4876,7 +5018,7 @@
       <w:lvlText w:val="%4."/>
       <w:lvlJc w:val="left"/>
       <w:pPr>
-        <w:ind w:left="3600" w:hanging="360"/>
+        <w:ind w:left="2520" w:hanging="360"/>
       </w:pPr>
     </w:lvl>
     <w:lvl w:ilvl="4" w:tplc="04090019" w:tentative="1">
@@ -4885,7 +5027,7 @@
       <w:lvlText w:val="%5."/>
       <w:lvlJc w:val="left"/>
       <w:pPr>
-        <w:ind w:left="4320" w:hanging="360"/>
+        <w:ind w:left="3240" w:hanging="360"/>
       </w:pPr>
     </w:lvl>
     <w:lvl w:ilvl="5" w:tplc="0409001B" w:tentative="1">
@@ -4894,7 +5036,7 @@
       <w:lvlText w:val="%6."/>
       <w:lvlJc w:val="right"/>
       <w:pPr>
-        <w:ind w:left="5040" w:hanging="180"/>
+        <w:ind w:left="3960" w:hanging="180"/>
       </w:pPr>
     </w:lvl>
     <w:lvl w:ilvl="6" w:tplc="0409000F" w:tentative="1">
@@ -4903,7 +5045,7 @@
       <w:lvlText w:val="%7."/>
       <w:lvlJc w:val="left"/>
       <w:pPr>
-        <w:ind w:left="5760" w:hanging="360"/>
+        <w:ind w:left="4680" w:hanging="360"/>
       </w:pPr>
     </w:lvl>
     <w:lvl w:ilvl="7" w:tplc="04090019" w:tentative="1">
@@ -4912,7 +5054,7 @@
       <w:lvlText w:val="%8."/>
       <w:lvlJc w:val="left"/>
       <w:pPr>
-        <w:ind w:left="6480" w:hanging="360"/>
+        <w:ind w:left="5400" w:hanging="360"/>
       </w:pPr>
     </w:lvl>
     <w:lvl w:ilvl="8" w:tplc="0409001B" w:tentative="1">
@@ -4921,11 +5063,11 @@
       <w:lvlText w:val="%9."/>
       <w:lvlJc w:val="right"/>
       <w:pPr>
-        <w:ind w:left="7200" w:hanging="180"/>
+        <w:ind w:left="6120" w:hanging="180"/>
       </w:pPr>
     </w:lvl>
   </w:abstractNum>
-  <w:abstractNum w:abstractNumId="5">
+  <w:abstractNum w:abstractNumId="5" w15:restartNumberingAfterBreak="0">
     <w:nsid w:val="26DD2836"/>
     <w:multiLevelType w:val="hybridMultilevel"/>
     <w:tmpl w:val="C96E2020"/>
@@ -5038,7 +5180,7 @@
       </w:rPr>
     </w:lvl>
   </w:abstractNum>
-  <w:abstractNum w:abstractNumId="6">
+  <w:abstractNum w:abstractNumId="6" w15:restartNumberingAfterBreak="0">
     <w:nsid w:val="29073A2E"/>
     <w:multiLevelType w:val="hybridMultilevel"/>
     <w:tmpl w:val="91C0E3C0"/>
@@ -5151,7 +5293,7 @@
       </w:rPr>
     </w:lvl>
   </w:abstractNum>
-  <w:abstractNum w:abstractNumId="7">
+  <w:abstractNum w:abstractNumId="7" w15:restartNumberingAfterBreak="0">
     <w:nsid w:val="29FF526F"/>
     <w:multiLevelType w:val="hybridMultilevel"/>
     <w:tmpl w:val="F25C61A6"/>
@@ -5240,7 +5382,7 @@
       </w:pPr>
     </w:lvl>
   </w:abstractNum>
-  <w:abstractNum w:abstractNumId="8">
+  <w:abstractNum w:abstractNumId="8" w15:restartNumberingAfterBreak="0">
     <w:nsid w:val="3E87045D"/>
     <w:multiLevelType w:val="hybridMultilevel"/>
     <w:tmpl w:val="1B4ED4EC"/>
@@ -5326,7 +5468,7 @@
       </w:pPr>
     </w:lvl>
   </w:abstractNum>
-  <w:abstractNum w:abstractNumId="9">
+  <w:abstractNum w:abstractNumId="9" w15:restartNumberingAfterBreak="0">
     <w:nsid w:val="47DD263D"/>
     <w:multiLevelType w:val="hybridMultilevel"/>
     <w:tmpl w:val="774E503C"/>
@@ -5439,7 +5581,7 @@
       </w:rPr>
     </w:lvl>
   </w:abstractNum>
-  <w:abstractNum w:abstractNumId="10">
+  <w:abstractNum w:abstractNumId="10" w15:restartNumberingAfterBreak="0">
     <w:nsid w:val="4E8C068E"/>
     <w:multiLevelType w:val="hybridMultilevel"/>
     <w:tmpl w:val="2D6E5D8E"/>
@@ -5552,7 +5694,96 @@
       </w:rPr>
     </w:lvl>
   </w:abstractNum>
-  <w:abstractNum w:abstractNumId="11">
+  <w:abstractNum w:abstractNumId="11" w15:restartNumberingAfterBreak="0">
+    <w:nsid w:val="50C26233"/>
+    <w:multiLevelType w:val="hybridMultilevel"/>
+    <w:tmpl w:val="6568C23E"/>
+    <w:lvl w:ilvl="0" w:tplc="416079DA">
+      <w:start w:val="1"/>
+      <w:numFmt w:val="decimal"/>
+      <w:lvlText w:val="%1."/>
+      <w:lvlJc w:val="left"/>
+      <w:pPr>
+        <w:ind w:left="540" w:hanging="360"/>
+      </w:pPr>
+      <w:rPr>
+        <w:rFonts w:asciiTheme="majorHAnsi" w:hAnsiTheme="majorHAnsi" w:cstheme="majorHAnsi" w:hint="default"/>
+      </w:rPr>
+    </w:lvl>
+    <w:lvl w:ilvl="1" w:tplc="04090019" w:tentative="1">
+      <w:start w:val="1"/>
+      <w:numFmt w:val="lowerLetter"/>
+      <w:lvlText w:val="%2."/>
+      <w:lvlJc w:val="left"/>
+      <w:pPr>
+        <w:ind w:left="1260" w:hanging="360"/>
+      </w:pPr>
+    </w:lvl>
+    <w:lvl w:ilvl="2" w:tplc="0409001B" w:tentative="1">
+      <w:start w:val="1"/>
+      <w:numFmt w:val="lowerRoman"/>
+      <w:lvlText w:val="%3."/>
+      <w:lvlJc w:val="right"/>
+      <w:pPr>
+        <w:ind w:left="1980" w:hanging="180"/>
+      </w:pPr>
+    </w:lvl>
+    <w:lvl w:ilvl="3" w:tplc="0409000F" w:tentative="1">
+      <w:start w:val="1"/>
+      <w:numFmt w:val="decimal"/>
+      <w:lvlText w:val="%4."/>
+      <w:lvlJc w:val="left"/>
+      <w:pPr>
+        <w:ind w:left="2700" w:hanging="360"/>
+      </w:pPr>
+    </w:lvl>
+    <w:lvl w:ilvl="4" w:tplc="04090019" w:tentative="1">
+      <w:start w:val="1"/>
+      <w:numFmt w:val="lowerLetter"/>
+      <w:lvlText w:val="%5."/>
+      <w:lvlJc w:val="left"/>
+      <w:pPr>
+        <w:ind w:left="3420" w:hanging="360"/>
+      </w:pPr>
+    </w:lvl>
+    <w:lvl w:ilvl="5" w:tplc="0409001B" w:tentative="1">
+      <w:start w:val="1"/>
+      <w:numFmt w:val="lowerRoman"/>
+      <w:lvlText w:val="%6."/>
+      <w:lvlJc w:val="right"/>
+      <w:pPr>
+        <w:ind w:left="4140" w:hanging="180"/>
+      </w:pPr>
+    </w:lvl>
+    <w:lvl w:ilvl="6" w:tplc="0409000F" w:tentative="1">
+      <w:start w:val="1"/>
+      <w:numFmt w:val="decimal"/>
+      <w:lvlText w:val="%7."/>
+      <w:lvlJc w:val="left"/>
+      <w:pPr>
+        <w:ind w:left="4860" w:hanging="360"/>
+      </w:pPr>
+    </w:lvl>
+    <w:lvl w:ilvl="7" w:tplc="04090019" w:tentative="1">
+      <w:start w:val="1"/>
+      <w:numFmt w:val="lowerLetter"/>
+      <w:lvlText w:val="%8."/>
+      <w:lvlJc w:val="left"/>
+      <w:pPr>
+        <w:ind w:left="5580" w:hanging="360"/>
+      </w:pPr>
+    </w:lvl>
+    <w:lvl w:ilvl="8" w:tplc="0409001B" w:tentative="1">
+      <w:start w:val="1"/>
+      <w:numFmt w:val="lowerRoman"/>
+      <w:lvlText w:val="%9."/>
+      <w:lvlJc w:val="right"/>
+      <w:pPr>
+        <w:ind w:left="6300" w:hanging="180"/>
+      </w:pPr>
+    </w:lvl>
+  </w:abstractNum>
+  <w:abstractNum w:abstractNumId="12" w15:restartNumberingAfterBreak="0">
     <w:nsid w:val="522B0080"/>
     <w:multiLevelType w:val="hybridMultilevel"/>
     <w:tmpl w:val="DABCE472"/>
@@ -5665,7 +5896,7 @@
       </w:rPr>
     </w:lvl>
   </w:abstractNum>
-  <w:abstractNum w:abstractNumId="12">
+  <w:abstractNum w:abstractNumId="13" w15:restartNumberingAfterBreak="0">
     <w:nsid w:val="56CF08C2"/>
     <w:multiLevelType w:val="hybridMultilevel"/>
     <w:tmpl w:val="43964D04"/>
@@ -5778,7 +6009,7 @@
       </w:rPr>
     </w:lvl>
   </w:abstractNum>
-  <w:abstractNum w:abstractNumId="13">
+  <w:abstractNum w:abstractNumId="14" w15:restartNumberingAfterBreak="0">
     <w:nsid w:val="57BE6682"/>
     <w:multiLevelType w:val="hybridMultilevel"/>
     <w:tmpl w:val="B70A7600"/>
@@ -5864,7 +6095,93 @@
       </w:pPr>
     </w:lvl>
   </w:abstractNum>
-  <w:abstractNum w:abstractNumId="14">
+  <w:abstractNum w:abstractNumId="15" w15:restartNumberingAfterBreak="0">
+    <w:nsid w:val="745B11B8"/>
+    <w:multiLevelType w:val="hybridMultilevel"/>
+    <w:tmpl w:val="EB20E59E"/>
+    <w:lvl w:ilvl="0" w:tplc="0409000F">
+      <w:start w:val="1"/>
+      <w:numFmt w:val="decimal"/>
+      <w:lvlText w:val="%1."/>
+      <w:lvlJc w:val="left"/>
+      <w:pPr>
+        <w:ind w:left="1080" w:hanging="360"/>
+      </w:pPr>
+    </w:lvl>
+    <w:lvl w:ilvl="1" w:tplc="04090019" w:tentative="1">
+      <w:start w:val="1"/>
+      <w:numFmt w:val="lowerLetter"/>
+      <w:lvlText w:val="%2."/>
+      <w:lvlJc w:val="left"/>
+      <w:pPr>
+        <w:ind w:left="1800" w:hanging="360"/>
+      </w:pPr>
+    </w:lvl>
+    <w:lvl w:ilvl="2" w:tplc="0409001B" w:tentative="1">
+      <w:start w:val="1"/>
+      <w:numFmt w:val="lowerRoman"/>
+      <w:lvlText w:val="%3."/>
+      <w:lvlJc w:val="right"/>
+      <w:pPr>
+        <w:ind w:left="2520" w:hanging="180"/>
+      </w:pPr>
+    </w:lvl>
+    <w:lvl w:ilvl="3" w:tplc="0409000F" w:tentative="1">
+      <w:start w:val="1"/>
+      <w:numFmt w:val="decimal"/>
+      <w:lvlText w:val="%4."/>
+      <w:lvlJc w:val="left"/>
+      <w:pPr>
+        <w:ind w:left="3240" w:hanging="360"/>
+      </w:pPr>
+    </w:lvl>
+    <w:lvl w:ilvl="4" w:tplc="04090019" w:tentative="1">
+      <w:start w:val="1"/>
+      <w:numFmt w:val="lowerLetter"/>
+      <w:lvlText w:val="%5."/>
+      <w:lvlJc w:val="left"/>
+      <w:pPr>
+        <w:ind w:left="3960" w:hanging="360"/>
+      </w:pPr>
+    </w:lvl>
+    <w:lvl w:ilvl="5" w:tplc="0409001B" w:tentative="1">
+      <w:start w:val="1"/>
+      <w:numFmt w:val="lowerRoman"/>
+      <w:lvlText w:val="%6."/>
+      <w:lvlJc w:val="right"/>
+      <w:pPr>
+        <w:ind w:left="4680" w:hanging="180"/>
+      </w:pPr>
+    </w:lvl>
+    <w:lvl w:ilvl="6" w:tplc="0409000F" w:tentative="1">
+      <w:start w:val="1"/>
+      <w:numFmt w:val="decimal"/>
+      <w:lvlText w:val="%7."/>
+      <w:lvlJc w:val="left"/>
+      <w:pPr>
+        <w:ind w:left="5400" w:hanging="360"/>
+      </w:pPr>
+    </w:lvl>
+    <w:lvl w:ilvl="7" w:tplc="04090019" w:tentative="1">
+      <w:start w:val="1"/>
+      <w:numFmt w:val="lowerLetter"/>
+      <w:lvlText w:val="%8."/>
+      <w:lvlJc w:val="left"/>
+      <w:pPr>
+        <w:ind w:left="6120" w:hanging="360"/>
+      </w:pPr>
+    </w:lvl>
+    <w:lvl w:ilvl="8" w:tplc="0409001B" w:tentative="1">
+      <w:start w:val="1"/>
+      <w:numFmt w:val="lowerRoman"/>
+      <w:lvlText w:val="%9."/>
+      <w:lvlJc w:val="right"/>
+      <w:pPr>
+        <w:ind w:left="6840" w:hanging="180"/>
+      </w:pPr>
+    </w:lvl>
+  </w:abstractNum>
+  <w:abstractNum w:abstractNumId="16" w15:restartNumberingAfterBreak="0">
     <w:nsid w:val="7CFF1C49"/>
     <w:multiLevelType w:val="hybridMultilevel"/>
     <w:tmpl w:val="CC16DD26"/>
@@ -5987,10 +6304,10 @@
     <w:abstractNumId w:val="6"/>
   </w:num>
   <w:num w:numId="4">
-    <w:abstractNumId w:val="12"/>
+    <w:abstractNumId w:val="13"/>
   </w:num>
   <w:num w:numId="5">
-    <w:abstractNumId w:val="14"/>
+    <w:abstractNumId w:val="16"/>
   </w:num>
   <w:num w:numId="6">
     <w:abstractNumId w:val="9"/>
@@ -6005,7 +6322,7 @@
     <w:abstractNumId w:val="0"/>
   </w:num>
   <w:num w:numId="10">
-    <w:abstractNumId w:val="11"/>
+    <w:abstractNumId w:val="12"/>
   </w:num>
   <w:num w:numId="11">
     <w:abstractNumId w:val="10"/>
@@ -6014,7 +6331,7 @@
     <w:abstractNumId w:val="1"/>
   </w:num>
   <w:num w:numId="13">
-    <w:abstractNumId w:val="13"/>
+    <w:abstractNumId w:val="14"/>
   </w:num>
   <w:num w:numId="14">
     <w:abstractNumId w:val="4"/>
@@ -6022,11 +6339,17 @@
   <w:num w:numId="15">
     <w:abstractNumId w:val="5"/>
   </w:num>
+  <w:num w:numId="16">
+    <w:abstractNumId w:val="15"/>
+  </w:num>
+  <w:num w:numId="17">
+    <w:abstractNumId w:val="11"/>
+  </w:num>
 </w:numbering>
 </file>
 
 <file path=word/styles.xml><?xml version="1.0" encoding="utf-8"?>
-<w:styles xmlns:mc="http://schemas.openxmlformats.org/markup-compatibility/2006" xmlns:r="http://schemas.openxmlformats.org/officeDocument/2006/relationships" xmlns:w="http://schemas.openxmlformats.org/wordprocessingml/2006/main" xmlns:w14="http://schemas.microsoft.com/office/word/2010/wordml" mc:Ignorable="w14">
+<w:styles xmlns:mc="http://schemas.openxmlformats.org/markup-compatibility/2006" xmlns:r="http://schemas.openxmlformats.org/officeDocument/2006/relationships" xmlns:w="http://schemas.openxmlformats.org/wordprocessingml/2006/main" xmlns:w14="http://schemas.microsoft.com/office/word/2010/wordml" xmlns:w15="http://schemas.microsoft.com/office/word/2012/wordml" mc:Ignorable="w14 w15">
   <w:docDefaults>
     <w:rPrDefault>
       <w:rPr>
@@ -6042,144 +6365,378 @@
       </w:pPr>
     </w:pPrDefault>
   </w:docDefaults>
-  <w:latentStyles w:defLockedState="0" w:defUIPriority="99" w:defSemiHidden="1" w:defUnhideWhenUsed="1" w:defQFormat="0" w:count="267">
-    <w:lsdException w:name="Normal" w:semiHidden="0" w:uiPriority="0" w:unhideWhenUsed="0" w:qFormat="1"/>
-    <w:lsdException w:name="heading 1" w:semiHidden="0" w:uiPriority="9" w:unhideWhenUsed="0" w:qFormat="1"/>
-    <w:lsdException w:name="heading 2" w:uiPriority="9" w:qFormat="1"/>
-    <w:lsdException w:name="heading 3" w:uiPriority="9" w:qFormat="1"/>
-    <w:lsdException w:name="heading 4" w:uiPriority="9" w:qFormat="1"/>
-    <w:lsdException w:name="heading 5" w:uiPriority="9" w:qFormat="1"/>
-    <w:lsdException w:name="heading 6" w:uiPriority="9" w:qFormat="1"/>
-    <w:lsdException w:name="heading 7" w:uiPriority="9" w:qFormat="1"/>
-    <w:lsdException w:name="heading 8" w:uiPriority="9" w:qFormat="1"/>
-    <w:lsdException w:name="heading 9" w:uiPriority="9" w:qFormat="1"/>
-    <w:lsdException w:name="toc 1" w:uiPriority="39"/>
-    <w:lsdException w:name="toc 2" w:uiPriority="39"/>
-    <w:lsdException w:name="toc 3" w:uiPriority="39"/>
-    <w:lsdException w:name="toc 4" w:uiPriority="39"/>
-    <w:lsdException w:name="toc 5" w:uiPriority="39"/>
-    <w:lsdException w:name="toc 6" w:uiPriority="39"/>
-    <w:lsdException w:name="toc 7" w:uiPriority="39"/>
-    <w:lsdException w:name="toc 8" w:uiPriority="39"/>
-    <w:lsdException w:name="toc 9" w:uiPriority="39"/>
-    <w:lsdException w:name="caption" w:uiPriority="35" w:qFormat="1"/>
-    <w:lsdException w:name="Title" w:semiHidden="0" w:uiPriority="10" w:unhideWhenUsed="0" w:qFormat="1"/>
-    <w:lsdException w:name="Default Paragraph Font" w:uiPriority="1"/>
-    <w:lsdException w:name="Subtitle" w:semiHidden="0" w:uiPriority="11" w:unhideWhenUsed="0" w:qFormat="1"/>
-    <w:lsdException w:name="Strong" w:semiHidden="0" w:uiPriority="22" w:unhideWhenUsed="0" w:qFormat="1"/>
-    <w:lsdException w:name="Emphasis" w:semiHidden="0" w:uiPriority="20" w:unhideWhenUsed="0" w:qFormat="1"/>
-    <w:lsdException w:name="Table Grid" w:semiHidden="0" w:uiPriority="59" w:unhideWhenUsed="0"/>
-    <w:lsdException w:name="Placeholder Text" w:unhideWhenUsed="0"/>
-    <w:lsdException w:name="No Spacing" w:semiHidden="0" w:uiPriority="1" w:unhideWhenUsed="0" w:qFormat="1"/>
-    <w:lsdException w:name="Light Shading" w:semiHidden="0" w:uiPriority="60" w:unhideWhenUsed="0"/>
-    <w:lsdException w:name="Light List" w:semiHidden="0" w:uiPriority="61" w:unhideWhenUsed="0"/>
-    <w:lsdException w:name="Light Grid" w:semiHidden="0" w:uiPriority="62" w:unhideWhenUsed="0"/>
-    <w:lsdException w:name="Medium Shading 1" w:semiHidden="0" w:uiPriority="63" w:unhideWhenUsed="0"/>
-    <w:lsdException w:name="Medium Shading 2" w:semiHidden="0" w:uiPriority="64" w:unhideWhenUsed="0"/>
-    <w:lsdException w:name="Medium List 1" w:semiHidden="0" w:uiPriority="65" w:unhideWhenUsed="0"/>
-    <w:lsdException w:name="Medium List 2" w:semiHidden="0" w:uiPriority="66" w:unhideWhenUsed="0"/>
-    <w:lsdException w:name="Medium Grid 1" w:semiHidden="0" w:uiPriority="67" w:unhideWhenUsed="0"/>
-    <w:lsdException w:name="Medium Grid 2" w:semiHidden="0" w:uiPriority="68" w:unhideWhenUsed="0"/>
-    <w:lsdException w:name="Medium Grid 3" w:semiHidden="0" w:uiPriority="69" w:unhideWhenUsed="0"/>
-    <w:lsdException w:name="Dark List" w:semiHidden="0" w:uiPriority="70" w:unhideWhenUsed="0"/>
-    <w:lsdException w:name="Colorful Shading" w:semiHidden="0" w:uiPriority="71" w:unhideWhenUsed="0"/>
-    <w:lsdException w:name="Colorful List" w:semiHidden="0" w:uiPriority="72" w:unhideWhenUsed="0"/>
-    <w:lsdException w:name="Colorful Grid" w:semiHidden="0" w:uiPriority="73" w:unhideWhenUsed="0"/>
-    <w:lsdException w:name="Light Shading Accent 1" w:semiHidden="0" w:uiPriority="60" w:unhideWhenUsed="0"/>
-    <w:lsdException w:name="Light List Accent 1" w:semiHidden="0" w:uiPriority="61" w:unhideWhenUsed="0"/>
-    <w:lsdException w:name="Light Grid Accent 1" w:semiHidden="0" w:uiPriority="62" w:unhideWhenUsed="0"/>
-    <w:lsdException w:name="Medium Shading 1 Accent 1" w:semiHidden="0" w:uiPriority="63" w:unhideWhenUsed="0"/>
-    <w:lsdException w:name="Medium Shading 2 Accent 1" w:semiHidden="0" w:uiPriority="64" w:unhideWhenUsed="0"/>
-    <w:lsdException w:name="Medium List 1 Accent 1" w:semiHidden="0" w:uiPriority="65" w:unhideWhenUsed="0"/>
-    <w:lsdException w:name="Revision" w:unhideWhenUsed="0"/>
-    <w:lsdException w:name="List Paragraph" w:semiHidden="0" w:uiPriority="34" w:unhideWhenUsed="0" w:qFormat="1"/>
-    <w:lsdException w:name="Quote" w:semiHidden="0" w:uiPriority="29" w:unhideWhenUsed="0" w:qFormat="1"/>
-    <w:lsdException w:name="Intense Quote" w:semiHidden="0" w:uiPriority="30" w:unhideWhenUsed="0" w:qFormat="1"/>
-    <w:lsdException w:name="Medium List 2 Accent 1" w:semiHidden="0" w:uiPriority="66" w:unhideWhenUsed="0"/>
-    <w:lsdException w:name="Medium Grid 1 Accent 1" w:semiHidden="0" w:uiPriority="67" w:unhideWhenUsed="0"/>
-    <w:lsdException w:name="Medium Grid 2 Accent 1" w:semiHidden="0" w:uiPriority="68" w:unhideWhenUsed="0"/>
-    <w:lsdException w:name="Medium Grid 3 Accent 1" w:semiHidden="0" w:uiPriority="69" w:unhideWhenUsed="0"/>
-    <w:lsdException w:name="Dark List Accent 1" w:semiHidden="0" w:uiPriority="70" w:unhideWhenUsed="0"/>
-    <w:lsdException w:name="Colorful Shading Accent 1" w:semiHidden="0" w:uiPriority="71" w:unhideWhenUsed="0"/>
-    <w:lsdException w:name="Colorful List Accent 1" w:semiHidden="0" w:uiPriority="72" w:unhideWhenUsed="0"/>
-    <w:lsdException w:name="Colorful Grid Accent 1" w:semiHidden="0" w:uiPriority="73" w:unhideWhenUsed="0"/>
-    <w:lsdException w:name="Light Shading Accent 2" w:semiHidden="0" w:uiPriority="60" w:unhideWhenUsed="0"/>
-    <w:lsdException w:name="Light List Accent 2" w:semiHidden="0" w:uiPriority="61" w:unhideWhenUsed="0"/>
-    <w:lsdException w:name="Light Grid Accent 2" w:semiHidden="0" w:uiPriority="62" w:unhideWhenUsed="0"/>
-    <w:lsdException w:name="Medium Shading 1 Accent 2" w:semiHidden="0" w:uiPriority="63" w:unhideWhenUsed="0"/>
-    <w:lsdException w:name="Medium Shading 2 Accent 2" w:semiHidden="0" w:uiPriority="64" w:unhideWhenUsed="0"/>
-    <w:lsdException w:name="Medium List 1 Accent 2" w:semiHidden="0" w:uiPriority="65" w:unhideWhenUsed="0"/>
-    <w:lsdException w:name="Medium List 2 Accent 2" w:semiHidden="0" w:uiPriority="66" w:unhideWhenUsed="0"/>
-    <w:lsdException w:name="Medium Grid 1 Accent 2" w:semiHidden="0" w:uiPriority="67" w:unhideWhenUsed="0"/>
-    <w:lsdException w:name="Medium Grid 2 Accent 2" w:semiHidden="0" w:uiPriority="68" w:unhideWhenUsed="0"/>
-    <w:lsdException w:name="Medium Grid 3 Accent 2" w:semiHidden="0" w:uiPriority="69" w:unhideWhenUsed="0"/>
-    <w:lsdException w:name="Dark List Accent 2" w:semiHidden="0" w:uiPriority="70" w:unhideWhenUsed="0"/>
-    <w:lsdException w:name="Colorful Shading Accent 2" w:semiHidden="0" w:uiPriority="71" w:unhideWhenUsed="0"/>
-    <w:lsdException w:name="Colorful List Accent 2" w:semiHidden="0" w:uiPriority="72" w:unhideWhenUsed="0"/>
-    <w:lsdException w:name="Colorful Grid Accent 2" w:semiHidden="0" w:uiPriority="73" w:unhideWhenUsed="0"/>
-    <w:lsdException w:name="Light Shading Accent 3" w:semiHidden="0" w:uiPriority="60" w:unhideWhenUsed="0"/>
-    <w:lsdException w:name="Light List Accent 3" w:semiHidden="0" w:uiPriority="61" w:unhideWhenUsed="0"/>
-    <w:lsdException w:name="Light Grid Accent 3" w:semiHidden="0" w:uiPriority="62" w:unhideWhenUsed="0"/>
-    <w:lsdException w:name="Medium Shading 1 Accent 3" w:semiHidden="0" w:uiPriority="63" w:unhideWhenUsed="0"/>
-    <w:lsdException w:name="Medium Shading 2 Accent 3" w:semiHidden="0" w:uiPriority="64" w:unhideWhenUsed="0"/>
-    <w:lsdException w:name="Medium List 1 Accent 3" w:semiHidden="0" w:uiPriority="65" w:unhideWhenUsed="0"/>
-    <w:lsdException w:name="Medium List 2 Accent 3" w:semiHidden="0" w:uiPriority="66" w:unhideWhenUsed="0"/>
-    <w:lsdException w:name="Medium Grid 1 Accent 3" w:semiHidden="0" w:uiPriority="67" w:unhideWhenUsed="0"/>
-    <w:lsdException w:name="Medium Grid 2 Accent 3" w:semiHidden="0" w:uiPriority="68" w:unhideWhenUsed="0"/>
-    <w:lsdException w:name="Medium Grid 3 Accent 3" w:semiHidden="0" w:uiPriority="69" w:unhideWhenUsed="0"/>
-    <w:lsdException w:name="Dark List Accent 3" w:semiHidden="0" w:uiPriority="70" w:unhideWhenUsed="0"/>
-    <w:lsdException w:name="Colorful Shading Accent 3" w:semiHidden="0" w:uiPriority="71" w:unhideWhenUsed="0"/>
-    <w:lsdException w:name="Colorful List Accent 3" w:semiHidden="0" w:uiPriority="72" w:unhideWhenUsed="0"/>
-    <w:lsdException w:name="Colorful Grid Accent 3" w:semiHidden="0" w:uiPriority="73" w:unhideWhenUsed="0"/>
-    <w:lsdException w:name="Light Shading Accent 4" w:semiHidden="0" w:uiPriority="60" w:unhideWhenUsed="0"/>
-    <w:lsdException w:name="Light List Accent 4" w:semiHidden="0" w:uiPriority="61" w:unhideWhenUsed="0"/>
-    <w:lsdException w:name="Light Grid Accent 4" w:semiHidden="0" w:uiPriority="62" w:unhideWhenUsed="0"/>
-    <w:lsdException w:name="Medium Shading 1 Accent 4" w:semiHidden="0" w:uiPriority="63" w:unhideWhenUsed="0"/>
-    <w:lsdException w:name="Medium Shading 2 Accent 4" w:semiHidden="0" w:uiPriority="64" w:unhideWhenUsed="0"/>
-    <w:lsdException w:name="Medium List 1 Accent 4" w:semiHidden="0" w:uiPriority="65" w:unhideWhenUsed="0"/>
-    <w:lsdException w:name="Medium List 2 Accent 4" w:semiHidden="0" w:uiPriority="66" w:unhideWhenUsed="0"/>
-    <w:lsdException w:name="Medium Grid 1 Accent 4" w:semiHidden="0" w:uiPriority="67" w:unhideWhenUsed="0"/>
-    <w:lsdException w:name="Medium Grid 2 Accent 4" w:semiHidden="0" w:uiPriority="68" w:unhideWhenUsed="0"/>
-    <w:lsdException w:name="Medium Grid 3 Accent 4" w:semiHidden="0" w:uiPriority="69" w:unhideWhenUsed="0"/>
-    <w:lsdException w:name="Dark List Accent 4" w:semiHidden="0" w:uiPriority="70" w:unhideWhenUsed="0"/>
-    <w:lsdException w:name="Colorful Shading Accent 4" w:semiHidden="0" w:uiPriority="71" w:unhideWhenUsed="0"/>
-    <w:lsdException w:name="Colorful List Accent 4" w:semiHidden="0" w:uiPriority="72" w:unhideWhenUsed="0"/>
-    <w:lsdException w:name="Colorful Grid Accent 4" w:semiHidden="0" w:uiPriority="73" w:unhideWhenUsed="0"/>
-    <w:lsdException w:name="Light Shading Accent 5" w:semiHidden="0" w:uiPriority="60" w:unhideWhenUsed="0"/>
-    <w:lsdException w:name="Light List Accent 5" w:semiHidden="0" w:uiPriority="61" w:unhideWhenUsed="0"/>
-    <w:lsdException w:name="Light Grid Accent 5" w:semiHidden="0" w:uiPriority="62" w:unhideWhenUsed="0"/>
-    <w:lsdException w:name="Medium Shading 1 Accent 5" w:semiHidden="0" w:uiPriority="63" w:unhideWhenUsed="0"/>
-    <w:lsdException w:name="Medium Shading 2 Accent 5" w:semiHidden="0" w:uiPriority="64" w:unhideWhenUsed="0"/>
-    <w:lsdException w:name="Medium List 1 Accent 5" w:semiHidden="0" w:uiPriority="65" w:unhideWhenUsed="0"/>
-    <w:lsdException w:name="Medium List 2 Accent 5" w:semiHidden="0" w:uiPriority="66" w:unhideWhenUsed="0"/>
-    <w:lsdException w:name="Medium Grid 1 Accent 5" w:semiHidden="0" w:uiPriority="67" w:unhideWhenUsed="0"/>
-    <w:lsdException w:name="Medium Grid 2 Accent 5" w:semiHidden="0" w:uiPriority="68" w:unhideWhenUsed="0"/>
-    <w:lsdException w:name="Medium Grid 3 Accent 5" w:semiHidden="0" w:uiPriority="69" w:unhideWhenUsed="0"/>
-    <w:lsdException w:name="Dark List Accent 5" w:semiHidden="0" w:uiPriority="70" w:unhideWhenUsed="0"/>
-    <w:lsdException w:name="Colorful Shading Accent 5" w:semiHidden="0" w:uiPriority="71" w:unhideWhenUsed="0"/>
-    <w:lsdException w:name="Colorful List Accent 5" w:semiHidden="0" w:uiPriority="72" w:unhideWhenUsed="0"/>
-    <w:lsdException w:name="Colorful Grid Accent 5" w:semiHidden="0" w:uiPriority="73" w:unhideWhenUsed="0"/>
-    <w:lsdException w:name="Light Shading Accent 6" w:semiHidden="0" w:uiPriority="60" w:unhideWhenUsed="0"/>
-    <w:lsdException w:name="Light List Accent 6" w:semiHidden="0" w:uiPriority="61" w:unhideWhenUsed="0"/>
-    <w:lsdException w:name="Light Grid Accent 6" w:semiHidden="0" w:uiPriority="62" w:unhideWhenUsed="0"/>
-    <w:lsdException w:name="Medium Shading 1 Accent 6" w:semiHidden="0" w:uiPriority="63" w:unhideWhenUsed="0"/>
-    <w:lsdException w:name="Medium Shading 2 Accent 6" w:semiHidden="0" w:uiPriority="64" w:unhideWhenUsed="0"/>
-    <w:lsdException w:name="Medium List 1 Accent 6" w:semiHidden="0" w:uiPriority="65" w:unhideWhenUsed="0"/>
-    <w:lsdException w:name="Medium List 2 Accent 6" w:semiHidden="0" w:uiPriority="66" w:unhideWhenUsed="0"/>
-    <w:lsdException w:name="Medium Grid 1 Accent 6" w:semiHidden="0" w:uiPriority="67" w:unhideWhenUsed="0"/>
-    <w:lsdException w:name="Medium Grid 2 Accent 6" w:semiHidden="0" w:uiPriority="68" w:unhideWhenUsed="0"/>
-    <w:lsdException w:name="Medium Grid 3 Accent 6" w:semiHidden="0" w:uiPriority="69" w:unhideWhenUsed="0"/>
-    <w:lsdException w:name="Dark List Accent 6" w:semiHidden="0" w:uiPriority="70" w:unhideWhenUsed="0"/>
-    <w:lsdException w:name="Colorful Shading Accent 6" w:semiHidden="0" w:uiPriority="71" w:unhideWhenUsed="0"/>
-    <w:lsdException w:name="Colorful List Accent 6" w:semiHidden="0" w:uiPriority="72" w:unhideWhenUsed="0"/>
-    <w:lsdException w:name="Colorful Grid Accent 6" w:semiHidden="0" w:uiPriority="73" w:unhideWhenUsed="0"/>
-    <w:lsdException w:name="Subtle Emphasis" w:semiHidden="0" w:uiPriority="19" w:unhideWhenUsed="0" w:qFormat="1"/>
-    <w:lsdException w:name="Intense Emphasis" w:semiHidden="0" w:uiPriority="21" w:unhideWhenUsed="0" w:qFormat="1"/>
-    <w:lsdException w:name="Subtle Reference" w:semiHidden="0" w:uiPriority="31" w:unhideWhenUsed="0" w:qFormat="1"/>
-    <w:lsdException w:name="Intense Reference" w:semiHidden="0" w:uiPriority="32" w:unhideWhenUsed="0" w:qFormat="1"/>
-    <w:lsdException w:name="Book Title" w:semiHidden="0" w:uiPriority="33" w:unhideWhenUsed="0" w:qFormat="1"/>
-    <w:lsdException w:name="Bibliography" w:uiPriority="37"/>
-    <w:lsdException w:name="TOC Heading" w:uiPriority="39" w:qFormat="1"/>
+  <w:latentStyles w:defLockedState="0" w:defUIPriority="99" w:defSemiHidden="0" w:defUnhideWhenUsed="0" w:defQFormat="0" w:count="371">
+    <w:lsdException w:name="Normal" w:uiPriority="0" w:qFormat="1"/>
+    <w:lsdException w:name="heading 1" w:uiPriority="9" w:qFormat="1"/>
+    <w:lsdException w:name="heading 2" w:semiHidden="1" w:uiPriority="9" w:unhideWhenUsed="1" w:qFormat="1"/>
+    <w:lsdException w:name="heading 3" w:semiHidden="1" w:uiPriority="9" w:unhideWhenUsed="1" w:qFormat="1"/>
+    <w:lsdException w:name="heading 4" w:semiHidden="1" w:uiPriority="9" w:unhideWhenUsed="1" w:qFormat="1"/>
+    <w:lsdException w:name="heading 5" w:semiHidden="1" w:uiPriority="9" w:unhideWhenUsed="1" w:qFormat="1"/>
+    <w:lsdException w:name="heading 6" w:semiHidden="1" w:uiPriority="9" w:unhideWhenUsed="1" w:qFormat="1"/>
+    <w:lsdException w:name="heading 7" w:semiHidden="1" w:uiPriority="9" w:unhideWhenUsed="1" w:qFormat="1"/>
+    <w:lsdException w:name="heading 8" w:semiHidden="1" w:uiPriority="9" w:unhideWhenUsed="1" w:qFormat="1"/>
+    <w:lsdException w:name="heading 9" w:semiHidden="1" w:uiPriority="9" w:unhideWhenUsed="1" w:qFormat="1"/>
+    <w:lsdException w:name="index 1" w:semiHidden="1" w:unhideWhenUsed="1"/>
+    <w:lsdException w:name="index 2" w:semiHidden="1" w:unhideWhenUsed="1"/>
+    <w:lsdException w:name="index 3" w:semiHidden="1" w:unhideWhenUsed="1"/>
+    <w:lsdException w:name="index 4" w:semiHidden="1" w:unhideWhenUsed="1"/>
+    <w:lsdException w:name="index 5" w:semiHidden="1" w:unhideWhenUsed="1"/>
+    <w:lsdException w:name="index 6" w:semiHidden="1" w:unhideWhenUsed="1"/>
+    <w:lsdException w:name="index 7" w:semiHidden="1" w:unhideWhenUsed="1"/>
+    <w:lsdException w:name="index 8" w:semiHidden="1" w:unhideWhenUsed="1"/>
+    <w:lsdException w:name="index 9" w:semiHidden="1" w:unhideWhenUsed="1"/>
+    <w:lsdException w:name="toc 1" w:semiHidden="1" w:uiPriority="39" w:unhideWhenUsed="1"/>
+    <w:lsdException w:name="toc 2" w:semiHidden="1" w:uiPriority="39" w:unhideWhenUsed="1"/>
+    <w:lsdException w:name="toc 3" w:semiHidden="1" w:uiPriority="39" w:unhideWhenUsed="1"/>
+    <w:lsdException w:name="toc 4" w:semiHidden="1" w:uiPriority="39" w:unhideWhenUsed="1"/>
+    <w:lsdException w:name="toc 5" w:semiHidden="1" w:uiPriority="39" w:unhideWhenUsed="1"/>
+    <w:lsdException w:name="toc 6" w:semiHidden="1" w:uiPriority="39" w:unhideWhenUsed="1"/>
+    <w:lsdException w:name="toc 7" w:semiHidden="1" w:uiPriority="39" w:unhideWhenUsed="1"/>
+    <w:lsdException w:name="toc 8" w:semiHidden="1" w:uiPriority="39" w:unhideWhenUsed="1"/>
+    <w:lsdException w:name="toc 9" w:semiHidden="1" w:uiPriority="39" w:unhideWhenUsed="1"/>
+    <w:lsdException w:name="Normal Indent" w:semiHidden="1" w:unhideWhenUsed="1"/>
+    <w:lsdException w:name="footnote text" w:semiHidden="1" w:unhideWhenUsed="1"/>
+    <w:lsdException w:name="annotation text" w:semiHidden="1" w:unhideWhenUsed="1"/>
+    <w:lsdException w:name="header" w:semiHidden="1" w:unhideWhenUsed="1"/>
+    <w:lsdException w:name="footer" w:semiHidden="1" w:unhideWhenUsed="1"/>
+    <w:lsdException w:name="index heading" w:semiHidden="1" w:unhideWhenUsed="1"/>
+    <w:lsdException w:name="caption" w:semiHidden="1" w:uiPriority="35" w:unhideWhenUsed="1" w:qFormat="1"/>
+    <w:lsdException w:name="table of figures" w:semiHidden="1" w:unhideWhenUsed="1"/>
+    <w:lsdException w:name="envelope address" w:semiHidden="1" w:unhideWhenUsed="1"/>
+    <w:lsdException w:name="envelope return" w:semiHidden="1" w:unhideWhenUsed="1"/>
+    <w:lsdException w:name="footnote reference" w:semiHidden="1" w:unhideWhenUsed="1"/>
+    <w:lsdException w:name="annotation reference" w:semiHidden="1" w:unhideWhenUsed="1"/>
+    <w:lsdException w:name="line number" w:semiHidden="1" w:unhideWhenUsed="1"/>
+    <w:lsdException w:name="page number" w:semiHidden="1" w:unhideWhenUsed="1"/>
+    <w:lsdException w:name="endnote reference" w:semiHidden="1" w:unhideWhenUsed="1"/>
+    <w:lsdException w:name="endnote text" w:semiHidden="1" w:unhideWhenUsed="1"/>
+    <w:lsdException w:name="table of authorities" w:semiHidden="1" w:unhideWhenUsed="1"/>
+    <w:lsdException w:name="macro" w:semiHidden="1" w:unhideWhenUsed="1"/>
+    <w:lsdException w:name="toa heading" w:semiHidden="1" w:unhideWhenUsed="1"/>
+    <w:lsdException w:name="List" w:semiHidden="1" w:unhideWhenUsed="1"/>
+    <w:lsdException w:name="List Bullet" w:semiHidden="1" w:unhideWhenUsed="1"/>
+    <w:lsdException w:name="List Number" w:semiHidden="1" w:unhideWhenUsed="1"/>
+    <w:lsdException w:name="List 2" w:semiHidden="1" w:unhideWhenUsed="1"/>
+    <w:lsdException w:name="List 3" w:semiHidden="1" w:unhideWhenUsed="1"/>
+    <w:lsdException w:name="List 4" w:semiHidden="1" w:unhideWhenUsed="1"/>
+    <w:lsdException w:name="List 5" w:semiHidden="1" w:unhideWhenUsed="1"/>
+    <w:lsdException w:name="List Bullet 2" w:semiHidden="1" w:unhideWhenUsed="1"/>
+    <w:lsdException w:name="List Bullet 3" w:semiHidden="1" w:unhideWhenUsed="1"/>
+    <w:lsdException w:name="List Bullet 4" w:semiHidden="1" w:unhideWhenUsed="1"/>
+    <w:lsdException w:name="List Bullet 5" w:semiHidden="1" w:unhideWhenUsed="1"/>
+    <w:lsdException w:name="List Number 2" w:semiHidden="1" w:unhideWhenUsed="1"/>
+    <w:lsdException w:name="List Number 3" w:semiHidden="1" w:unhideWhenUsed="1"/>
+    <w:lsdException w:name="List Number 4" w:semiHidden="1" w:unhideWhenUsed="1"/>
+    <w:lsdException w:name="List Number 5" w:semiHidden="1" w:unhideWhenUsed="1"/>
+    <w:lsdException w:name="Title" w:uiPriority="10" w:qFormat="1"/>
+    <w:lsdException w:name="Closing" w:semiHidden="1" w:unhideWhenUsed="1"/>
+    <w:lsdException w:name="Signature" w:semiHidden="1" w:unhideWhenUsed="1"/>
+    <w:lsdException w:name="Default Paragraph Font" w:semiHidden="1" w:uiPriority="1" w:unhideWhenUsed="1"/>
+    <w:lsdException w:name="Body Text" w:semiHidden="1" w:unhideWhenUsed="1"/>
+    <w:lsdException w:name="Body Text Indent" w:semiHidden="1" w:unhideWhenUsed="1"/>
+    <w:lsdException w:name="List Continue" w:semiHidden="1" w:unhideWhenUsed="1"/>
+    <w:lsdException w:name="List Continue 2" w:semiHidden="1" w:unhideWhenUsed="1"/>
+    <w:lsdException w:name="List Continue 3" w:semiHidden="1" w:unhideWhenUsed="1"/>
+    <w:lsdException w:name="List Continue 4" w:semiHidden="1" w:unhideWhenUsed="1"/>
+    <w:lsdException w:name="List Continue 5" w:semiHidden="1" w:unhideWhenUsed="1"/>
+    <w:lsdException w:name="Message Header" w:semiHidden="1" w:unhideWhenUsed="1"/>
+    <w:lsdException w:name="Subtitle" w:uiPriority="11" w:qFormat="1"/>
+    <w:lsdException w:name="Salutation" w:semiHidden="1" w:unhideWhenUsed="1"/>
+    <w:lsdException w:name="Date" w:semiHidden="1" w:unhideWhenUsed="1"/>
+    <w:lsdException w:name="Body Text First Indent" w:semiHidden="1" w:unhideWhenUsed="1"/>
+    <w:lsdException w:name="Body Text First Indent 2" w:semiHidden="1" w:unhideWhenUsed="1"/>
+    <w:lsdException w:name="Note Heading" w:semiHidden="1" w:unhideWhenUsed="1"/>
+    <w:lsdException w:name="Body Text 2" w:semiHidden="1" w:unhideWhenUsed="1"/>
+    <w:lsdException w:name="Body Text 3" w:semiHidden="1" w:unhideWhenUsed="1"/>
+    <w:lsdException w:name="Body Text Indent 2" w:semiHidden="1" w:unhideWhenUsed="1"/>
+    <w:lsdException w:name="Body Text Indent 3" w:semiHidden="1" w:unhideWhenUsed="1"/>
+    <w:lsdException w:name="Block Text" w:semiHidden="1" w:unhideWhenUsed="1"/>
+    <w:lsdException w:name="Hyperlink" w:semiHidden="1" w:unhideWhenUsed="1"/>
+    <w:lsdException w:name="FollowedHyperlink" w:semiHidden="1" w:unhideWhenUsed="1"/>
+    <w:lsdException w:name="Strong" w:uiPriority="22" w:qFormat="1"/>
+    <w:lsdException w:name="Emphasis" w:uiPriority="20" w:qFormat="1"/>
+    <w:lsdException w:name="Document Map" w:semiHidden="1" w:unhideWhenUsed="1"/>
+    <w:lsdException w:name="Plain Text" w:semiHidden="1" w:unhideWhenUsed="1"/>
+    <w:lsdException w:name="E-mail Signature" w:semiHidden="1" w:unhideWhenUsed="1"/>
+    <w:lsdException w:name="HTML Top of Form" w:semiHidden="1" w:unhideWhenUsed="1"/>
+    <w:lsdException w:name="HTML Bottom of Form" w:semiHidden="1" w:unhideWhenUsed="1"/>
+    <w:lsdException w:name="Normal (Web)" w:semiHidden="1" w:unhideWhenUsed="1"/>
+    <w:lsdException w:name="HTML Acronym" w:semiHidden="1" w:unhideWhenUsed="1"/>
+    <w:lsdException w:name="HTML Address" w:semiHidden="1" w:unhideWhenUsed="1"/>
+    <w:lsdException w:name="HTML Cite" w:semiHidden="1" w:unhideWhenUsed="1"/>
+    <w:lsdException w:name="HTML Code" w:semiHidden="1" w:unhideWhenUsed="1"/>
+    <w:lsdException w:name="HTML Definition" w:semiHidden="1" w:unhideWhenUsed="1"/>
+    <w:lsdException w:name="HTML Keyboard" w:semiHidden="1" w:unhideWhenUsed="1"/>
+    <w:lsdException w:name="HTML Preformatted" w:semiHidden="1" w:unhideWhenUsed="1"/>
+    <w:lsdException w:name="HTML Sample" w:semiHidden="1" w:unhideWhenUsed="1"/>
+    <w:lsdException w:name="HTML Typewriter" w:semiHidden="1" w:unhideWhenUsed="1"/>
+    <w:lsdException w:name="HTML Variable" w:semiHidden="1" w:unhideWhenUsed="1"/>
+    <w:lsdException w:name="Normal Table" w:semiHidden="1" w:unhideWhenUsed="1"/>
+    <w:lsdException w:name="annotation subject" w:semiHidden="1" w:unhideWhenUsed="1"/>
+    <w:lsdException w:name="No List" w:semiHidden="1" w:unhideWhenUsed="1"/>
+    <w:lsdException w:name="Outline List 1" w:semiHidden="1" w:unhideWhenUsed="1"/>
+    <w:lsdException w:name="Outline List 2" w:semiHidden="1" w:unhideWhenUsed="1"/>
+    <w:lsdException w:name="Outline List 3" w:semiHidden="1" w:unhideWhenUsed="1"/>
+    <w:lsdException w:name="Table Simple 1" w:semiHidden="1" w:unhideWhenUsed="1"/>
+    <w:lsdException w:name="Table Simple 2" w:semiHidden="1" w:unhideWhenUsed="1"/>
+    <w:lsdException w:name="Table Simple 3" w:semiHidden="1" w:unhideWhenUsed="1"/>
+    <w:lsdException w:name="Table Classic 1" w:semiHidden="1" w:unhideWhenUsed="1"/>
+    <w:lsdException w:name="Table Classic 2" w:semiHidden="1" w:unhideWhenUsed="1"/>
+    <w:lsdException w:name="Table Classic 3" w:semiHidden="1" w:unhideWhenUsed="1"/>
+    <w:lsdException w:name="Table Classic 4" w:semiHidden="1" w:unhideWhenUsed="1"/>
+    <w:lsdException w:name="Table Colorful 1" w:semiHidden="1" w:unhideWhenUsed="1"/>
+    <w:lsdException w:name="Table Colorful 2" w:semiHidden="1" w:unhideWhenUsed="1"/>
+    <w:lsdException w:name="Table Colorful 3" w:semiHidden="1" w:unhideWhenUsed="1"/>
+    <w:lsdException w:name="Table Columns 1" w:semiHidden="1" w:unhideWhenUsed="1"/>
+    <w:lsdException w:name="Table Columns 2" w:semiHidden="1" w:unhideWhenUsed="1"/>
+    <w:lsdException w:name="Table Columns 3" w:semiHidden="1" w:unhideWhenUsed="1"/>
+    <w:lsdException w:name="Table Columns 4" w:semiHidden="1" w:unhideWhenUsed="1"/>
+    <w:lsdException w:name="Table Columns 5" w:semiHidden="1" w:unhideWhenUsed="1"/>
+    <w:lsdException w:name="Table Grid 1" w:semiHidden="1" w:unhideWhenUsed="1"/>
+    <w:lsdException w:name="Table Grid 2" w:semiHidden="1" w:unhideWhenUsed="1"/>
+    <w:lsdException w:name="Table Grid 3" w:semiHidden="1" w:unhideWhenUsed="1"/>
+    <w:lsdException w:name="Table Grid 4" w:semiHidden="1" w:unhideWhenUsed="1"/>
+    <w:lsdException w:name="Table Grid 5" w:semiHidden="1" w:unhideWhenUsed="1"/>
+    <w:lsdException w:name="Table Grid 6" w:semiHidden="1" w:unhideWhenUsed="1"/>
+    <w:lsdException w:name="Table Grid 7" w:semiHidden="1" w:unhideWhenUsed="1"/>
+    <w:lsdException w:name="Table Grid 8" w:semiHidden="1" w:unhideWhenUsed="1"/>
+    <w:lsdException w:name="Table List 1" w:semiHidden="1" w:unhideWhenUsed="1"/>
+    <w:lsdException w:name="Table List 2" w:semiHidden="1" w:unhideWhenUsed="1"/>
+    <w:lsdException w:name="Table List 3" w:semiHidden="1" w:unhideWhenUsed="1"/>
+    <w:lsdException w:name="Table List 4" w:semiHidden="1" w:unhideWhenUsed="1"/>
+    <w:lsdException w:name="Table List 5" w:semiHidden="1" w:unhideWhenUsed="1"/>
+    <w:lsdException w:name="Table List 6" w:semiHidden="1" w:unhideWhenUsed="1"/>
+    <w:lsdException w:name="Table List 7" w:semiHidden="1" w:unhideWhenUsed="1"/>
+    <w:lsdException w:name="Table List 8" w:semiHidden="1" w:unhideWhenUsed="1"/>
+    <w:lsdException w:name="Table 3D effects 1" w:semiHidden="1" w:unhideWhenUsed="1"/>
+    <w:lsdException w:name="Table 3D effects 2" w:semiHidden="1" w:unhideWhenUsed="1"/>
+    <w:lsdException w:name="Table 3D effects 3" w:semiHidden="1" w:unhideWhenUsed="1"/>
+    <w:lsdException w:name="Table Contemporary" w:semiHidden="1" w:unhideWhenUsed="1"/>
+    <w:lsdException w:name="Table Elegant" w:semiHidden="1" w:unhideWhenUsed="1"/>
+    <w:lsdException w:name="Table Professional" w:semiHidden="1" w:unhideWhenUsed="1"/>
+    <w:lsdException w:name="Table Subtle 1" w:semiHidden="1" w:unhideWhenUsed="1"/>
+    <w:lsdException w:name="Table Subtle 2" w:semiHidden="1" w:unhideWhenUsed="1"/>
+    <w:lsdException w:name="Table Web 1" w:semiHidden="1" w:unhideWhenUsed="1"/>
+    <w:lsdException w:name="Table Web 2" w:semiHidden="1" w:unhideWhenUsed="1"/>
+    <w:lsdException w:name="Table Web 3" w:semiHidden="1" w:unhideWhenUsed="1"/>
+    <w:lsdException w:name="Balloon Text" w:semiHidden="1" w:unhideWhenUsed="1"/>
+    <w:lsdException w:name="Table Grid" w:uiPriority="59"/>
+    <w:lsdException w:name="Table Theme" w:semiHidden="1" w:unhideWhenUsed="1"/>
+    <w:lsdException w:name="Placeholder Text" w:semiHidden="1"/>
+    <w:lsdException w:name="No Spacing" w:uiPriority="1" w:qFormat="1"/>
+    <w:lsdException w:name="Light Shading" w:uiPriority="60"/>
+    <w:lsdException w:name="Light List" w:uiPriority="61"/>
+    <w:lsdException w:name="Light Grid" w:uiPriority="62"/>
+    <w:lsdException w:name="Medium Shading 1" w:uiPriority="63"/>
+    <w:lsdException w:name="Medium Shading 2" w:uiPriority="64"/>
+    <w:lsdException w:name="Medium List 1" w:uiPriority="65"/>
+    <w:lsdException w:name="Medium List 2" w:uiPriority="66"/>
+    <w:lsdException w:name="Medium Grid 1" w:uiPriority="67"/>
+    <w:lsdException w:name="Medium Grid 2" w:uiPriority="68"/>
+    <w:lsdException w:name="Medium Grid 3" w:uiPriority="69"/>
+    <w:lsdException w:name="Dark List" w:uiPriority="70"/>
+    <w:lsdException w:name="Colorful Shading" w:uiPriority="71"/>
+    <w:lsdException w:name="Colorful List" w:uiPriority="72"/>
+    <w:lsdException w:name="Colorful Grid" w:uiPriority="73"/>
+    <w:lsdException w:name="Light Shading Accent 1" w:uiPriority="60"/>
+    <w:lsdException w:name="Light List Accent 1" w:uiPriority="61"/>
+    <w:lsdException w:name="Light Grid Accent 1" w:uiPriority="62"/>
+    <w:lsdException w:name="Medium Shading 1 Accent 1" w:uiPriority="63"/>
+    <w:lsdException w:name="Medium Shading 2 Accent 1" w:uiPriority="64"/>
+    <w:lsdException w:name="Medium List 1 Accent 1" w:uiPriority="65"/>
+    <w:lsdException w:name="Revision" w:semiHidden="1"/>
+    <w:lsdException w:name="List Paragraph" w:uiPriority="34" w:qFormat="1"/>
+    <w:lsdException w:name="Quote" w:uiPriority="29" w:qFormat="1"/>
+    <w:lsdException w:name="Intense Quote" w:uiPriority="30" w:qFormat="1"/>
+    <w:lsdException w:name="Medium List 2 Accent 1" w:uiPriority="66"/>
+    <w:lsdException w:name="Medium Grid 1 Accent 1" w:uiPriority="67"/>
+    <w:lsdException w:name="Medium Grid 2 Accent 1" w:uiPriority="68"/>
+    <w:lsdException w:name="Medium Grid 3 Accent 1" w:uiPriority="69"/>
+    <w:lsdException w:name="Dark List Accent 1" w:uiPriority="70"/>
+    <w:lsdException w:name="Colorful Shading Accent 1" w:uiPriority="71"/>
+    <w:lsdException w:name="Colorful List Accent 1" w:uiPriority="72"/>
+    <w:lsdException w:name="Colorful Grid Accent 1" w:uiPriority="73"/>
+    <w:lsdException w:name="Light Shading Accent 2" w:uiPriority="60"/>
+    <w:lsdException w:name="Light List Accent 2" w:uiPriority="61"/>
+    <w:lsdException w:name="Light Grid Accent 2" w:uiPriority="62"/>
+    <w:lsdException w:name="Medium Shading 1 Accent 2" w:uiPriority="63"/>
+    <w:lsdException w:name="Medium Shading 2 Accent 2" w:uiPriority="64"/>
+    <w:lsdException w:name="Medium List 1 Accent 2" w:uiPriority="65"/>
+    <w:lsdException w:name="Medium List 2 Accent 2" w:uiPriority="66"/>
+    <w:lsdException w:name="Medium Grid 1 Accent 2" w:uiPriority="67"/>
+    <w:lsdException w:name="Medium Grid 2 Accent 2" w:uiPriority="68"/>
+    <w:lsdException w:name="Medium Grid 3 Accent 2" w:uiPriority="69"/>
+    <w:lsdException w:name="Dark List Accent 2" w:uiPriority="70"/>
+    <w:lsdException w:name="Colorful Shading Accent 2" w:uiPriority="71"/>
+    <w:lsdException w:name="Colorful List Accent 2" w:uiPriority="72"/>
+    <w:lsdException w:name="Colorful Grid Accent 2" w:uiPriority="73"/>
+    <w:lsdException w:name="Light Shading Accent 3" w:uiPriority="60"/>
+    <w:lsdException w:name="Light List Accent 3" w:uiPriority="61"/>
+    <w:lsdException w:name="Light Grid Accent 3" w:uiPriority="62"/>
+    <w:lsdException w:name="Medium Shading 1 Accent 3" w:uiPriority="63"/>
+    <w:lsdException w:name="Medium Shading 2 Accent 3" w:uiPriority="64"/>
+    <w:lsdException w:name="Medium List 1 Accent 3" w:uiPriority="65"/>
+    <w:lsdException w:name="Medium List 2 Accent 3" w:uiPriority="66"/>
+    <w:lsdException w:name="Medium Grid 1 Accent 3" w:uiPriority="67"/>
+    <w:lsdException w:name="Medium Grid 2 Accent 3" w:uiPriority="68"/>
+    <w:lsdException w:name="Medium Grid 3 Accent 3" w:uiPriority="69"/>
+    <w:lsdException w:name="Dark List Accent 3" w:uiPriority="70"/>
+    <w:lsdException w:name="Colorful Shading Accent 3" w:uiPriority="71"/>
+    <w:lsdException w:name="Colorful List Accent 3" w:uiPriority="72"/>
+    <w:lsdException w:name="Colorful Grid Accent 3" w:uiPriority="73"/>
+    <w:lsdException w:name="Light Shading Accent 4" w:uiPriority="60"/>
+    <w:lsdException w:name="Light List Accent 4" w:uiPriority="61"/>
+    <w:lsdException w:name="Light Grid Accent 4" w:uiPriority="62"/>
+    <w:lsdException w:name="Medium Shading 1 Accent 4" w:uiPriority="63"/>
+    <w:lsdException w:name="Medium Shading 2 Accent 4" w:uiPriority="64"/>
+    <w:lsdException w:name="Medium List 1 Accent 4" w:uiPriority="65"/>
+    <w:lsdException w:name="Medium List 2 Accent 4" w:uiPriority="66"/>
+    <w:lsdException w:name="Medium Grid 1 Accent 4" w:uiPriority="67"/>
+    <w:lsdException w:name="Medium Grid 2 Accent 4" w:uiPriority="68"/>
+    <w:lsdException w:name="Medium Grid 3 Accent 4" w:uiPriority="69"/>
+    <w:lsdException w:name="Dark List Accent 4" w:uiPriority="70"/>
+    <w:lsdException w:name="Colorful Shading Accent 4" w:uiPriority="71"/>
+    <w:lsdException w:name="Colorful List Accent 4" w:uiPriority="72"/>
+    <w:lsdException w:name="Colorful Grid Accent 4" w:uiPriority="73"/>
+    <w:lsdException w:name="Light Shading Accent 5" w:uiPriority="60"/>
+    <w:lsdException w:name="Light List Accent 5" w:uiPriority="61"/>
+    <w:lsdException w:name="Light Grid Accent 5" w:uiPriority="62"/>
+    <w:lsdException w:name="Medium Shading 1 Accent 5" w:uiPriority="63"/>
+    <w:lsdException w:name="Medium Shading 2 Accent 5" w:uiPriority="64"/>
+    <w:lsdException w:name="Medium List 1 Accent 5" w:uiPriority="65"/>
+    <w:lsdException w:name="Medium List 2 Accent 5" w:uiPriority="66"/>
+    <w:lsdException w:name="Medium Grid 1 Accent 5" w:uiPriority="67"/>
+    <w:lsdException w:name="Medium Grid 2 Accent 5" w:uiPriority="68"/>
+    <w:lsdException w:name="Medium Grid 3 Accent 5" w:uiPriority="69"/>
+    <w:lsdException w:name="Dark List Accent 5" w:uiPriority="70"/>
+    <w:lsdException w:name="Colorful Shading Accent 5" w:uiPriority="71"/>
+    <w:lsdException w:name="Colorful List Accent 5" w:uiPriority="72"/>
+    <w:lsdException w:name="Colorful Grid Accent 5" w:uiPriority="73"/>
+    <w:lsdException w:name="Light Shading Accent 6" w:uiPriority="60"/>
+    <w:lsdException w:name="Light List Accent 6" w:uiPriority="61"/>
+    <w:lsdException w:name="Light Grid Accent 6" w:uiPriority="62"/>
+    <w:lsdException w:name="Medium Shading 1 Accent 6" w:uiPriority="63"/>
+    <w:lsdException w:name="Medium Shading 2 Accent 6" w:uiPriority="64"/>
+    <w:lsdException w:name="Medium List 1 Accent 6" w:uiPriority="65"/>
+    <w:lsdException w:name="Medium List 2 Accent 6" w:uiPriority="66"/>
+    <w:lsdException w:name="Medium Grid 1 Accent 6" w:uiPriority="67"/>
+    <w:lsdException w:name="Medium Grid 2 Accent 6" w:uiPriority="68"/>
+    <w:lsdException w:name="Medium Grid 3 Accent 6" w:uiPriority="69"/>
+    <w:lsdException w:name="Dark List Accent 6" w:uiPriority="70"/>
+    <w:lsdException w:name="Colorful Shading Accent 6" w:uiPriority="71"/>
+    <w:lsdException w:name="Colorful List Accent 6" w:uiPriority="72"/>
+    <w:lsdException w:name="Colorful Grid Accent 6" w:uiPriority="73"/>
+    <w:lsdException w:name="Subtle Emphasis" w:uiPriority="19" w:qFormat="1"/>
+    <w:lsdException w:name="Intense Emphasis" w:uiPriority="21" w:qFormat="1"/>
+    <w:lsdException w:name="Subtle Reference" w:uiPriority="31" w:qFormat="1"/>
+    <w:lsdException w:name="Intense Reference" w:uiPriority="32" w:qFormat="1"/>
+    <w:lsdException w:name="Book Title" w:uiPriority="33" w:qFormat="1"/>
+    <w:lsdException w:name="Bibliography" w:semiHidden="1" w:uiPriority="37" w:unhideWhenUsed="1"/>
+    <w:lsdException w:name="TOC Heading" w:semiHidden="1" w:uiPriority="39" w:unhideWhenUsed="1" w:qFormat="1"/>
+    <w:lsdException w:name="Plain Table 1" w:uiPriority="41"/>
+    <w:lsdException w:name="Plain Table 2" w:uiPriority="42"/>
+    <w:lsdException w:name="Plain Table 3" w:uiPriority="43"/>
+    <w:lsdException w:name="Plain Table 4" w:uiPriority="44"/>
+    <w:lsdException w:name="Plain Table 5" w:uiPriority="45"/>
+    <w:lsdException w:name="Grid Table Light" w:uiPriority="40"/>
+    <w:lsdException w:name="Grid Table 1 Light" w:uiPriority="46"/>
+    <w:lsdException w:name="Grid Table 2" w:uiPriority="47"/>
+    <w:lsdException w:name="Grid Table 3" w:uiPriority="48"/>
+    <w:lsdException w:name="Grid Table 4" w:uiPriority="49"/>
+    <w:lsdException w:name="Grid Table 5 Dark" w:uiPriority="50"/>
+    <w:lsdException w:name="Grid Table 6 Colorful" w:uiPriority="51"/>
+    <w:lsdException w:name="Grid Table 7 Colorful" w:uiPriority="52"/>
+    <w:lsdException w:name="Grid Table 1 Light Accent 1" w:uiPriority="46"/>
+    <w:lsdException w:name="Grid Table 2 Accent 1" w:uiPriority="47"/>
+    <w:lsdException w:name="Grid Table 3 Accent 1" w:uiPriority="48"/>
+    <w:lsdException w:name="Grid Table 4 Accent 1" w:uiPriority="49"/>
+    <w:lsdException w:name="Grid Table 5 Dark Accent 1" w:uiPriority="50"/>
+    <w:lsdException w:name="Grid Table 6 Colorful Accent 1" w:uiPriority="51"/>
+    <w:lsdException w:name="Grid Table 7 Colorful Accent 1" w:uiPriority="52"/>
+    <w:lsdException w:name="Grid Table 1 Light Accent 2" w:uiPriority="46"/>
+    <w:lsdException w:name="Grid Table 2 Accent 2" w:uiPriority="47"/>
+    <w:lsdException w:name="Grid Table 3 Accent 2" w:uiPriority="48"/>
+    <w:lsdException w:name="Grid Table 4 Accent 2" w:uiPriority="49"/>
+    <w:lsdException w:name="Grid Table 5 Dark Accent 2" w:uiPriority="50"/>
+    <w:lsdException w:name="Grid Table 6 Colorful Accent 2" w:uiPriority="51"/>
+    <w:lsdException w:name="Grid Table 7 Colorful Accent 2" w:uiPriority="52"/>
+    <w:lsdException w:name="Grid Table 1 Light Accent 3" w:uiPriority="46"/>
+    <w:lsdException w:name="Grid Table 2 Accent 3" w:uiPriority="47"/>
+    <w:lsdException w:name="Grid Table 3 Accent 3" w:uiPriority="48"/>
+    <w:lsdException w:name="Grid Table 4 Accent 3" w:uiPriority="49"/>
+    <w:lsdException w:name="Grid Table 5 Dark Accent 3" w:uiPriority="50"/>
+    <w:lsdException w:name="Grid Table 6 Colorful Accent 3" w:uiPriority="51"/>
+    <w:lsdException w:name="Grid Table 7 Colorful Accent 3" w:uiPriority="52"/>
+    <w:lsdException w:name="Grid Table 1 Light Accent 4" w:uiPriority="46"/>
+    <w:lsdException w:name="Grid Table 2 Accent 4" w:uiPriority="47"/>
+    <w:lsdException w:name="Grid Table 3 Accent 4" w:uiPriority="48"/>
+    <w:lsdException w:name="Grid Table 4 Accent 4" w:uiPriority="49"/>
+    <w:lsdException w:name="Grid Table 5 Dark Accent 4" w:uiPriority="50"/>
+    <w:lsdException w:name="Grid Table 6 Colorful Accent 4" w:uiPriority="51"/>
+    <w:lsdException w:name="Grid Table 7 Colorful Accent 4" w:uiPriority="52"/>
+    <w:lsdException w:name="Grid Table 1 Light Accent 5" w:uiPriority="46"/>
+    <w:lsdException w:name="Grid Table 2 Accent 5" w:uiPriority="47"/>
+    <w:lsdException w:name="Grid Table 3 Accent 5" w:uiPriority="48"/>
+    <w:lsdException w:name="Grid Table 4 Accent 5" w:uiPriority="49"/>
+    <w:lsdException w:name="Grid Table 5 Dark Accent 5" w:uiPriority="50"/>
+    <w:lsdException w:name="Grid Table 6 Colorful Accent 5" w:uiPriority="51"/>
+    <w:lsdException w:name="Grid Table 7 Colorful Accent 5" w:uiPriority="52"/>
+    <w:lsdException w:name="Grid Table 1 Light Accent 6" w:uiPriority="46"/>
+    <w:lsdException w:name="Grid Table 2 Accent 6" w:uiPriority="47"/>
+    <w:lsdException w:name="Grid Table 3 Accent 6" w:uiPriority="48"/>
+    <w:lsdException w:name="Grid Table 4 Accent 6" w:uiPriority="49"/>
+    <w:lsdException w:name="Grid Table 5 Dark Accent 6" w:uiPriority="50"/>
+    <w:lsdException w:name="Grid Table 6 Colorful Accent 6" w:uiPriority="51"/>
+    <w:lsdException w:name="Grid Table 7 Colorful Accent 6" w:uiPriority="52"/>
+    <w:lsdException w:name="List Table 1 Light" w:uiPriority="46"/>
+    <w:lsdException w:name="List Table 2" w:uiPriority="47"/>
+    <w:lsdException w:name="List Table 3" w:uiPriority="48"/>
+    <w:lsdException w:name="List Table 4" w:uiPriority="49"/>
+    <w:lsdException w:name="List Table 5 Dark" w:uiPriority="50"/>
+    <w:lsdException w:name="List Table 6 Colorful" w:uiPriority="51"/>
+    <w:lsdException w:name="List Table 7 Colorful" w:uiPriority="52"/>
+    <w:lsdException w:name="List Table 1 Light Accent 1" w:uiPriority="46"/>
+    <w:lsdException w:name="List Table 2 Accent 1" w:uiPriority="47"/>
+    <w:lsdException w:name="List Table 3 Accent 1" w:uiPriority="48"/>
+    <w:lsdException w:name="List Table 4 Accent 1" w:uiPriority="49"/>
+    <w:lsdException w:name="List Table 5 Dark Accent 1" w:uiPriority="50"/>
+    <w:lsdException w:name="List Table 6 Colorful Accent 1" w:uiPriority="51"/>
+    <w:lsdException w:name="List Table 7 Colorful Accent 1" w:uiPriority="52"/>
+    <w:lsdException w:name="List Table 1 Light Accent 2" w:uiPriority="46"/>
+    <w:lsdException w:name="List Table 2 Accent 2" w:uiPriority="47"/>
+    <w:lsdException w:name="List Table 3 Accent 2" w:uiPriority="48"/>
+    <w:lsdException w:name="List Table 4 Accent 2" w:uiPriority="49"/>
+    <w:lsdException w:name="List Table 5 Dark Accent 2" w:uiPriority="50"/>
+    <w:lsdException w:name="List Table 6 Colorful Accent 2" w:uiPriority="51"/>
+    <w:lsdException w:name="List Table 7 Colorful Accent 2" w:uiPriority="52"/>
+    <w:lsdException w:name="List Table 1 Light Accent 3" w:uiPriority="46"/>
+    <w:lsdException w:name="List Table 2 Accent 3" w:uiPriority="47"/>
+    <w:lsdException w:name="List Table 3 Accent 3" w:uiPriority="48"/>
+    <w:lsdException w:name="List Table 4 Accent 3" w:uiPriority="49"/>
+    <w:lsdException w:name="List Table 5 Dark Accent 3" w:uiPriority="50"/>
+    <w:lsdException w:name="List Table 6 Colorful Accent 3" w:uiPriority="51"/>
+    <w:lsdException w:name="List Table 7 Colorful Accent 3" w:uiPriority="52"/>
+    <w:lsdException w:name="List Table 1 Light Accent 4" w:uiPriority="46"/>
+    <w:lsdException w:name="List Table 2 Accent 4" w:uiPriority="47"/>
+    <w:lsdException w:name="List Table 3 Accent 4" w:uiPriority="48"/>
+    <w:lsdException w:name="List Table 4 Accent 4" w:uiPriority="49"/>
+    <w:lsdException w:name="List Table 5 Dark Accent 4" w:uiPriority="50"/>
+    <w:lsdException w:name="List Table 6 Colorful Accent 4" w:uiPriority="51"/>
+    <w:lsdException w:name="List Table 7 Colorful Accent 4" w:uiPriority="52"/>
+    <w:lsdException w:name="List Table 1 Light Accent 5" w:uiPriority="46"/>
+    <w:lsdException w:name="List Table 2 Accent 5" w:uiPriority="47"/>
+    <w:lsdException w:name="List Table 3 Accent 5" w:uiPriority="48"/>
+    <w:lsdException w:name="List Table 4 Accent 5" w:uiPriority="49"/>
+    <w:lsdException w:name="List Table 5 Dark Accent 5" w:uiPriority="50"/>
+    <w:lsdException w:name="List Table 6 Colorful Accent 5" w:uiPriority="51"/>
+    <w:lsdException w:name="List Table 7 Colorful Accent 5" w:uiPriority="52"/>
+    <w:lsdException w:name="List Table 1 Light Accent 6" w:uiPriority="46"/>
+    <w:lsdException w:name="List Table 2 Accent 6" w:uiPriority="47"/>
+    <w:lsdException w:name="List Table 3 Accent 6" w:uiPriority="48"/>
+    <w:lsdException w:name="List Table 4 Accent 6" w:uiPriority="49"/>
+    <w:lsdException w:name="List Table 5 Dark Accent 6" w:uiPriority="50"/>
+    <w:lsdException w:name="List Table 6 Colorful Accent 6" w:uiPriority="51"/>
+    <w:lsdException w:name="List Table 7 Colorful Accent 6" w:uiPriority="52"/>
   </w:latentStyles>
   <w:style w:type="paragraph" w:default="1" w:styleId="Normal">
     <w:name w:val="Normal"/>
@@ -6551,533 +7108,16 @@
       <w:szCs w:val="24"/>
     </w:rPr>
   </w:style>
-</w:styles>
-</file>
-
-<file path=word/stylesWithEffects.xml><?xml version="1.0" encoding="utf-8"?>
-<w:styles xmlns:wpc="http://schemas.microsoft.com/office/word/2010/wordprocessingCanvas" xmlns:mc="http://schemas.openxmlformats.org/markup-compatibility/2006" xmlns:o="urn:schemas-microsoft-com:office:office" xmlns:r="http://schemas.openxmlformats.org/officeDocument/2006/relationships" xmlns:m="http://schemas.openxmlformats.org/officeDocument/2006/math" xmlns:v="urn:schemas-microsoft-com:vml" xmlns:wp14="http://schemas.microsoft.com/office/word/2010/wordprocessingDrawing" xmlns:wp="http://schemas.openxmlformats.org/drawingml/2006/wordprocessingDrawing" xmlns:w10="urn:schemas-microsoft-com:office:word" xmlns:w="http://schemas.openxmlformats.org/wordprocessingml/2006/main" xmlns:w14="http://schemas.microsoft.com/office/word/2010/wordml" xmlns:wpg="http://schemas.microsoft.com/office/word/2010/wordprocessingGroup" xmlns:wpi="http://schemas.microsoft.com/office/word/2010/wordprocessingInk" xmlns:wne="http://schemas.microsoft.com/office/word/2006/wordml" xmlns:wps="http://schemas.microsoft.com/office/word/2010/wordprocessingShape" mc:Ignorable="w14 wp14">
-  <w:docDefaults>
-    <w:rPrDefault>
-      <w:rPr>
-        <w:rFonts w:asciiTheme="minorHAnsi" w:eastAsiaTheme="minorHAnsi" w:hAnsiTheme="minorHAnsi" w:cstheme="minorBidi"/>
-        <w:sz w:val="22"/>
-        <w:szCs w:val="22"/>
-        <w:lang w:val="en-US" w:eastAsia="en-US" w:bidi="ar-SA"/>
-      </w:rPr>
-    </w:rPrDefault>
-    <w:pPrDefault>
-      <w:pPr>
-        <w:spacing w:after="200" w:line="276" w:lineRule="auto"/>
-      </w:pPr>
-    </w:pPrDefault>
-  </w:docDefaults>
-  <w:latentStyles w:defLockedState="0" w:defUIPriority="99" w:defSemiHidden="1" w:defUnhideWhenUsed="1" w:defQFormat="0" w:count="267">
-    <w:lsdException w:name="Normal" w:semiHidden="0" w:uiPriority="0" w:unhideWhenUsed="0" w:qFormat="1"/>
-    <w:lsdException w:name="heading 1" w:semiHidden="0" w:uiPriority="9" w:unhideWhenUsed="0" w:qFormat="1"/>
-    <w:lsdException w:name="heading 2" w:uiPriority="9" w:qFormat="1"/>
-    <w:lsdException w:name="heading 3" w:uiPriority="9" w:qFormat="1"/>
-    <w:lsdException w:name="heading 4" w:uiPriority="9" w:qFormat="1"/>
-    <w:lsdException w:name="heading 5" w:uiPriority="9" w:qFormat="1"/>
-    <w:lsdException w:name="heading 6" w:uiPriority="9" w:qFormat="1"/>
-    <w:lsdException w:name="heading 7" w:uiPriority="9" w:qFormat="1"/>
-    <w:lsdException w:name="heading 8" w:uiPriority="9" w:qFormat="1"/>
-    <w:lsdException w:name="heading 9" w:uiPriority="9" w:qFormat="1"/>
-    <w:lsdException w:name="toc 1" w:uiPriority="39"/>
-    <w:lsdException w:name="toc 2" w:uiPriority="39"/>
-    <w:lsdException w:name="toc 3" w:uiPriority="39"/>
-    <w:lsdException w:name="toc 4" w:uiPriority="39"/>
-    <w:lsdException w:name="toc 5" w:uiPriority="39"/>
-    <w:lsdException w:name="toc 6" w:uiPriority="39"/>
-    <w:lsdException w:name="toc 7" w:uiPriority="39"/>
-    <w:lsdException w:name="toc 8" w:uiPriority="39"/>
-    <w:lsdException w:name="toc 9" w:uiPriority="39"/>
-    <w:lsdException w:name="caption" w:uiPriority="35" w:qFormat="1"/>
-    <w:lsdException w:name="Title" w:semiHidden="0" w:uiPriority="10" w:unhideWhenUsed="0" w:qFormat="1"/>
-    <w:lsdException w:name="Default Paragraph Font" w:uiPriority="1"/>
-    <w:lsdException w:name="Subtitle" w:semiHidden="0" w:uiPriority="11" w:unhideWhenUsed="0" w:qFormat="1"/>
-    <w:lsdException w:name="Strong" w:semiHidden="0" w:uiPriority="22" w:unhideWhenUsed="0" w:qFormat="1"/>
-    <w:lsdException w:name="Emphasis" w:semiHidden="0" w:uiPriority="20" w:unhideWhenUsed="0" w:qFormat="1"/>
-    <w:lsdException w:name="Table Grid" w:semiHidden="0" w:uiPriority="59" w:unhideWhenUsed="0"/>
-    <w:lsdException w:name="Placeholder Text" w:unhideWhenUsed="0"/>
-    <w:lsdException w:name="No Spacing" w:semiHidden="0" w:uiPriority="1" w:unhideWhenUsed="0" w:qFormat="1"/>
-    <w:lsdException w:name="Light Shading" w:semiHidden="0" w:uiPriority="60" w:unhideWhenUsed="0"/>
-    <w:lsdException w:name="Light List" w:semiHidden="0" w:uiPriority="61" w:unhideWhenUsed="0"/>
-    <w:lsdException w:name="Light Grid" w:semiHidden="0" w:uiPriority="62" w:unhideWhenUsed="0"/>
-    <w:lsdException w:name="Medium Shading 1" w:semiHidden="0" w:uiPriority="63" w:unhideWhenUsed="0"/>
-    <w:lsdException w:name="Medium Shading 2" w:semiHidden="0" w:uiPriority="64" w:unhideWhenUsed="0"/>
-    <w:lsdException w:name="Medium List 1" w:semiHidden="0" w:uiPriority="65" w:unhideWhenUsed="0"/>
-    <w:lsdException w:name="Medium List 2" w:semiHidden="0" w:uiPriority="66" w:unhideWhenUsed="0"/>
-    <w:lsdException w:name="Medium Grid 1" w:semiHidden="0" w:uiPriority="67" w:unhideWhenUsed="0"/>
-    <w:lsdException w:name="Medium Grid 2" w:semiHidden="0" w:uiPriority="68" w:unhideWhenUsed="0"/>
-    <w:lsdException w:name="Medium Grid 3" w:semiHidden="0" w:uiPriority="69" w:unhideWhenUsed="0"/>
-    <w:lsdException w:name="Dark List" w:semiHidden="0" w:uiPriority="70" w:unhideWhenUsed="0"/>
-    <w:lsdException w:name="Colorful Shading" w:semiHidden="0" w:uiPriority="71" w:unhideWhenUsed="0"/>
-    <w:lsdException w:name="Colorful List" w:semiHidden="0" w:uiPriority="72" w:unhideWhenUsed="0"/>
-    <w:lsdException w:name="Colorful Grid" w:semiHidden="0" w:uiPriority="73" w:unhideWhenUsed="0"/>
-    <w:lsdException w:name="Light Shading Accent 1" w:semiHidden="0" w:uiPriority="60" w:unhideWhenUsed="0"/>
-    <w:lsdException w:name="Light List Accent 1" w:semiHidden="0" w:uiPriority="61" w:unhideWhenUsed="0"/>
-    <w:lsdException w:name="Light Grid Accent 1" w:semiHidden="0" w:uiPriority="62" w:unhideWhenUsed="0"/>
-    <w:lsdException w:name="Medium Shading 1 Accent 1" w:semiHidden="0" w:uiPriority="63" w:unhideWhenUsed="0"/>
-    <w:lsdException w:name="Medium Shading 2 Accent 1" w:semiHidden="0" w:uiPriority="64" w:unhideWhenUsed="0"/>
-    <w:lsdException w:name="Medium List 1 Accent 1" w:semiHidden="0" w:uiPriority="65" w:unhideWhenUsed="0"/>
-    <w:lsdException w:name="Revision" w:unhideWhenUsed="0"/>
-    <w:lsdException w:name="List Paragraph" w:semiHidden="0" w:uiPriority="34" w:unhideWhenUsed="0" w:qFormat="1"/>
-    <w:lsdException w:name="Quote" w:semiHidden="0" w:uiPriority="29" w:unhideWhenUsed="0" w:qFormat="1"/>
-    <w:lsdException w:name="Intense Quote" w:semiHidden="0" w:uiPriority="30" w:unhideWhenUsed="0" w:qFormat="1"/>
-    <w:lsdException w:name="Medium List 2 Accent 1" w:semiHidden="0" w:uiPriority="66" w:unhideWhenUsed="0"/>
-    <w:lsdException w:name="Medium Grid 1 Accent 1" w:semiHidden="0" w:uiPriority="67" w:unhideWhenUsed="0"/>
-    <w:lsdException w:name="Medium Grid 2 Accent 1" w:semiHidden="0" w:uiPriority="68" w:unhideWhenUsed="0"/>
-    <w:lsdException w:name="Medium Grid 3 Accent 1" w:semiHidden="0" w:uiPriority="69" w:unhideWhenUsed="0"/>
-    <w:lsdException w:name="Dark List Accent 1" w:semiHidden="0" w:uiPriority="70" w:unhideWhenUsed="0"/>
-    <w:lsdException w:name="Colorful Shading Accent 1" w:semiHidden="0" w:uiPriority="71" w:unhideWhenUsed="0"/>
-    <w:lsdException w:name="Colorful List Accent 1" w:semiHidden="0" w:uiPriority="72" w:unhideWhenUsed="0"/>
-    <w:lsdException w:name="Colorful Grid Accent 1" w:semiHidden="0" w:uiPriority="73" w:unhideWhenUsed="0"/>
-    <w:lsdException w:name="Light Shading Accent 2" w:semiHidden="0" w:uiPriority="60" w:unhideWhenUsed="0"/>
-    <w:lsdException w:name="Light List Accent 2" w:semiHidden="0" w:uiPriority="61" w:unhideWhenUsed="0"/>
-    <w:lsdException w:name="Light Grid Accent 2" w:semiHidden="0" w:uiPriority="62" w:unhideWhenUsed="0"/>
-    <w:lsdException w:name="Medium Shading 1 Accent 2" w:semiHidden="0" w:uiPriority="63" w:unhideWhenUsed="0"/>
-    <w:lsdException w:name="Medium Shading 2 Accent 2" w:semiHidden="0" w:uiPriority="64" w:unhideWhenUsed="0"/>
-    <w:lsdException w:name="Medium List 1 Accent 2" w:semiHidden="0" w:uiPriority="65" w:unhideWhenUsed="0"/>
-    <w:lsdException w:name="Medium List 2 Accent 2" w:semiHidden="0" w:uiPriority="66" w:unhideWhenUsed="0"/>
-    <w:lsdException w:name="Medium Grid 1 Accent 2" w:semiHidden="0" w:uiPriority="67" w:unhideWhenUsed="0"/>
-    <w:lsdException w:name="Medium Grid 2 Accent 2" w:semiHidden="0" w:uiPriority="68" w:unhideWhenUsed="0"/>
-    <w:lsdException w:name="Medium Grid 3 Accent 2" w:semiHidden="0" w:uiPriority="69" w:unhideWhenUsed="0"/>
-    <w:lsdException w:name="Dark List Accent 2" w:semiHidden="0" w:uiPriority="70" w:unhideWhenUsed="0"/>
-    <w:lsdException w:name="Colorful Shading Accent 2" w:semiHidden="0" w:uiPriority="71" w:unhideWhenUsed="0"/>
-    <w:lsdException w:name="Colorful List Accent 2" w:semiHidden="0" w:uiPriority="72" w:unhideWhenUsed="0"/>
-    <w:lsdException w:name="Colorful Grid Accent 2" w:semiHidden="0" w:uiPriority="73" w:unhideWhenUsed="0"/>
-    <w:lsdException w:name="Light Shading Accent 3" w:semiHidden="0" w:uiPriority="60" w:unhideWhenUsed="0"/>
-    <w:lsdException w:name="Light List Accent 3" w:semiHidden="0" w:uiPriority="61" w:unhideWhenUsed="0"/>
-    <w:lsdException w:name="Light Grid Accent 3" w:semiHidden="0" w:uiPriority="62" w:unhideWhenUsed="0"/>
-    <w:lsdException w:name="Medium Shading 1 Accent 3" w:semiHidden="0" w:uiPriority="63" w:unhideWhenUsed="0"/>
-    <w:lsdException w:name="Medium Shading 2 Accent 3" w:semiHidden="0" w:uiPriority="64" w:unhideWhenUsed="0"/>
-    <w:lsdException w:name="Medium List 1 Accent 3" w:semiHidden="0" w:uiPriority="65" w:unhideWhenUsed="0"/>
-    <w:lsdException w:name="Medium List 2 Accent 3" w:semiHidden="0" w:uiPriority="66" w:unhideWhenUsed="0"/>
-    <w:lsdException w:name="Medium Grid 1 Accent 3" w:semiHidden="0" w:uiPriority="67" w:unhideWhenUsed="0"/>
-    <w:lsdException w:name="Medium Grid 2 Accent 3" w:semiHidden="0" w:uiPriority="68" w:unhideWhenUsed="0"/>
-    <w:lsdException w:name="Medium Grid 3 Accent 3" w:semiHidden="0" w:uiPriority="69" w:unhideWhenUsed="0"/>
-    <w:lsdException w:name="Dark List Accent 3" w:semiHidden="0" w:uiPriority="70" w:unhideWhenUsed="0"/>
-    <w:lsdException w:name="Colorful Shading Accent 3" w:semiHidden="0" w:uiPriority="71" w:unhideWhenUsed="0"/>
-    <w:lsdException w:name="Colorful List Accent 3" w:semiHidden="0" w:uiPriority="72" w:unhideWhenUsed="0"/>
-    <w:lsdException w:name="Colorful Grid Accent 3" w:semiHidden="0" w:uiPriority="73" w:unhideWhenUsed="0"/>
-    <w:lsdException w:name="Light Shading Accent 4" w:semiHidden="0" w:uiPriority="60" w:unhideWhenUsed="0"/>
-    <w:lsdException w:name="Light List Accent 4" w:semiHidden="0" w:uiPriority="61" w:unhideWhenUsed="0"/>
-    <w:lsdException w:name="Light Grid Accent 4" w:semiHidden="0" w:uiPriority="62" w:unhideWhenUsed="0"/>
-    <w:lsdException w:name="Medium Shading 1 Accent 4" w:semiHidden="0" w:uiPriority="63" w:unhideWhenUsed="0"/>
-    <w:lsdException w:name="Medium Shading 2 Accent 4" w:semiHidden="0" w:uiPriority="64" w:unhideWhenUsed="0"/>
-    <w:lsdException w:name="Medium List 1 Accent 4" w:semiHidden="0" w:uiPriority="65" w:unhideWhenUsed="0"/>
-    <w:lsdException w:name="Medium List 2 Accent 4" w:semiHidden="0" w:uiPriority="66" w:unhideWhenUsed="0"/>
-    <w:lsdException w:name="Medium Grid 1 Accent 4" w:semiHidden="0" w:uiPriority="67" w:unhideWhenUsed="0"/>
-    <w:lsdException w:name="Medium Grid 2 Accent 4" w:semiHidden="0" w:uiPriority="68" w:unhideWhenUsed="0"/>
-    <w:lsdException w:name="Medium Grid 3 Accent 4" w:semiHidden="0" w:uiPriority="69" w:unhideWhenUsed="0"/>
-    <w:lsdException w:name="Dark List Accent 4" w:semiHidden="0" w:uiPriority="70" w:unhideWhenUsed="0"/>
-    <w:lsdException w:name="Colorful Shading Accent 4" w:semiHidden="0" w:uiPriority="71" w:unhideWhenUsed="0"/>
-    <w:lsdException w:name="Colorful List Accent 4" w:semiHidden="0" w:uiPriority="72" w:unhideWhenUsed="0"/>
-    <w:lsdException w:name="Colorful Grid Accent 4" w:semiHidden="0" w:uiPriority="73" w:unhideWhenUsed="0"/>
-    <w:lsdException w:name="Light Shading Accent 5" w:semiHidden="0" w:uiPriority="60" w:unhideWhenUsed="0"/>
-    <w:lsdException w:name="Light List Accent 5" w:semiHidden="0" w:uiPriority="61" w:unhideWhenUsed="0"/>
-    <w:lsdException w:name="Light Grid Accent 5" w:semiHidden="0" w:uiPriority="62" w:unhideWhenUsed="0"/>
-    <w:lsdException w:name="Medium Shading 1 Accent 5" w:semiHidden="0" w:uiPriority="63" w:unhideWhenUsed="0"/>
-    <w:lsdException w:name="Medium Shading 2 Accent 5" w:semiHidden="0" w:uiPriority="64" w:unhideWhenUsed="0"/>
-    <w:lsdException w:name="Medium List 1 Accent 5" w:semiHidden="0" w:uiPriority="65" w:unhideWhenUsed="0"/>
-    <w:lsdException w:name="Medium List 2 Accent 5" w:semiHidden="0" w:uiPriority="66" w:unhideWhenUsed="0"/>
-    <w:lsdException w:name="Medium Grid 1 Accent 5" w:semiHidden="0" w:uiPriority="67" w:unhideWhenUsed="0"/>
-    <w:lsdException w:name="Medium Grid 2 Accent 5" w:semiHidden="0" w:uiPriority="68" w:unhideWhenUsed="0"/>
-    <w:lsdException w:name="Medium Grid 3 Accent 5" w:semiHidden="0" w:uiPriority="69" w:unhideWhenUsed="0"/>
-    <w:lsdException w:name="Dark List Accent 5" w:semiHidden="0" w:uiPriority="70" w:unhideWhenUsed="0"/>
-    <w:lsdException w:name="Colorful Shading Accent 5" w:semiHidden="0" w:uiPriority="71" w:unhideWhenUsed="0"/>
-    <w:lsdException w:name="Colorful List Accent 5" w:semiHidden="0" w:uiPriority="72" w:unhideWhenUsed="0"/>
-    <w:lsdException w:name="Colorful Grid Accent 5" w:semiHidden="0" w:uiPriority="73" w:unhideWhenUsed="0"/>
-    <w:lsdException w:name="Light Shading Accent 6" w:semiHidden="0" w:uiPriority="60" w:unhideWhenUsed="0"/>
-    <w:lsdException w:name="Light List Accent 6" w:semiHidden="0" w:uiPriority="61" w:unhideWhenUsed="0"/>
-    <w:lsdException w:name="Light Grid Accent 6" w:semiHidden="0" w:uiPriority="62" w:unhideWhenUsed="0"/>
-    <w:lsdException w:name="Medium Shading 1 Accent 6" w:semiHidden="0" w:uiPriority="63" w:unhideWhenUsed="0"/>
-    <w:lsdException w:name="Medium Shading 2 Accent 6" w:semiHidden="0" w:uiPriority="64" w:unhideWhenUsed="0"/>
-    <w:lsdException w:name="Medium List 1 Accent 6" w:semiHidden="0" w:uiPriority="65" w:unhideWhenUsed="0"/>
-    <w:lsdException w:name="Medium List 2 Accent 6" w:semiHidden="0" w:uiPriority="66" w:unhideWhenUsed="0"/>
-    <w:lsdException w:name="Medium Grid 1 Accent 6" w:semiHidden="0" w:uiPriority="67" w:unhideWhenUsed="0"/>
-    <w:lsdException w:name="Medium Grid 2 Accent 6" w:semiHidden="0" w:uiPriority="68" w:unhideWhenUsed="0"/>
-    <w:lsdException w:name="Medium Grid 3 Accent 6" w:semiHidden="0" w:uiPriority="69" w:unhideWhenUsed="0"/>
-    <w:lsdException w:name="Dark List Accent 6" w:semiHidden="0" w:uiPriority="70" w:unhideWhenUsed="0"/>
-    <w:lsdException w:name="Colorful Shading Accent 6" w:semiHidden="0" w:uiPriority="71" w:unhideWhenUsed="0"/>
-    <w:lsdException w:name="Colorful List Accent 6" w:semiHidden="0" w:uiPriority="72" w:unhideWhenUsed="0"/>
-    <w:lsdException w:name="Colorful Grid Accent 6" w:semiHidden="0" w:uiPriority="73" w:unhideWhenUsed="0"/>
-    <w:lsdException w:name="Subtle Emphasis" w:semiHidden="0" w:uiPriority="19" w:unhideWhenUsed="0" w:qFormat="1"/>
-    <w:lsdException w:name="Intense Emphasis" w:semiHidden="0" w:uiPriority="21" w:unhideWhenUsed="0" w:qFormat="1"/>
-    <w:lsdException w:name="Subtle Reference" w:semiHidden="0" w:uiPriority="31" w:unhideWhenUsed="0" w:qFormat="1"/>
-    <w:lsdException w:name="Intense Reference" w:semiHidden="0" w:uiPriority="32" w:unhideWhenUsed="0" w:qFormat="1"/>
-    <w:lsdException w:name="Book Title" w:semiHidden="0" w:uiPriority="33" w:unhideWhenUsed="0" w:qFormat="1"/>
-    <w:lsdException w:name="Bibliography" w:uiPriority="37"/>
-    <w:lsdException w:name="TOC Heading" w:uiPriority="39" w:qFormat="1"/>
-  </w:latentStyles>
-  <w:style w:type="paragraph" w:default="1" w:styleId="Normal">
-    <w:name w:val="Normal"/>
-    <w:qFormat/>
-  </w:style>
-  <w:style w:type="paragraph" w:styleId="Heading1">
-    <w:name w:val="heading 1"/>
-    <w:basedOn w:val="Normal"/>
-    <w:next w:val="Normal"/>
-    <w:link w:val="Heading1Char"/>
-    <w:uiPriority w:val="9"/>
-    <w:qFormat/>
-    <w:rsid w:val="005707AB"/>
-    <w:pPr>
-      <w:keepNext/>
-      <w:keepLines/>
-      <w:spacing w:before="480" w:after="0"/>
-      <w:outlineLvl w:val="0"/>
-    </w:pPr>
-    <w:rPr>
-      <w:rFonts w:asciiTheme="majorHAnsi" w:eastAsiaTheme="majorEastAsia" w:hAnsiTheme="majorHAnsi" w:cstheme="majorBidi"/>
-      <w:b/>
-      <w:bCs/>
-      <w:color w:val="365F91" w:themeColor="accent1" w:themeShade="BF"/>
-      <w:sz w:val="28"/>
-      <w:szCs w:val="28"/>
-    </w:rPr>
-  </w:style>
-  <w:style w:type="paragraph" w:styleId="Heading2">
-    <w:name w:val="heading 2"/>
-    <w:basedOn w:val="Normal"/>
-    <w:next w:val="Normal"/>
-    <w:link w:val="Heading2Char"/>
-    <w:uiPriority w:val="9"/>
-    <w:unhideWhenUsed/>
-    <w:qFormat/>
-    <w:rsid w:val="005707AB"/>
-    <w:pPr>
-      <w:keepNext/>
-      <w:keepLines/>
-      <w:spacing w:before="200" w:after="0"/>
-      <w:outlineLvl w:val="1"/>
-    </w:pPr>
-    <w:rPr>
-      <w:rFonts w:asciiTheme="majorHAnsi" w:eastAsiaTheme="majorEastAsia" w:hAnsiTheme="majorHAnsi" w:cstheme="majorBidi"/>
-      <w:b/>
-      <w:bCs/>
-      <w:color w:val="4F81BD" w:themeColor="accent1"/>
-      <w:sz w:val="26"/>
-      <w:szCs w:val="26"/>
-    </w:rPr>
-  </w:style>
-  <w:style w:type="paragraph" w:styleId="Heading3">
-    <w:name w:val="heading 3"/>
-    <w:basedOn w:val="Normal"/>
-    <w:next w:val="Normal"/>
-    <w:link w:val="Heading3Char"/>
-    <w:uiPriority w:val="9"/>
-    <w:unhideWhenUsed/>
-    <w:qFormat/>
-    <w:rsid w:val="008E3B06"/>
-    <w:pPr>
-      <w:keepNext/>
-      <w:keepLines/>
-      <w:spacing w:before="200" w:after="0"/>
-      <w:outlineLvl w:val="2"/>
-    </w:pPr>
-    <w:rPr>
-      <w:rFonts w:asciiTheme="majorHAnsi" w:eastAsiaTheme="majorEastAsia" w:hAnsiTheme="majorHAnsi" w:cstheme="majorBidi"/>
-      <w:b/>
-      <w:bCs/>
-      <w:color w:val="4F81BD" w:themeColor="accent1"/>
-    </w:rPr>
-  </w:style>
-  <w:style w:type="paragraph" w:styleId="Heading4">
-    <w:name w:val="heading 4"/>
-    <w:basedOn w:val="Normal"/>
-    <w:next w:val="Normal"/>
-    <w:link w:val="Heading4Char"/>
-    <w:uiPriority w:val="9"/>
-    <w:unhideWhenUsed/>
-    <w:qFormat/>
-    <w:rsid w:val="00A02EB4"/>
-    <w:pPr>
-      <w:keepNext/>
-      <w:keepLines/>
-      <w:spacing w:before="200" w:after="0"/>
-      <w:outlineLvl w:val="3"/>
-    </w:pPr>
-    <w:rPr>
-      <w:rFonts w:asciiTheme="majorHAnsi" w:eastAsiaTheme="majorEastAsia" w:hAnsiTheme="majorHAnsi" w:cstheme="majorBidi"/>
-      <w:b/>
-      <w:bCs/>
-      <w:i/>
-      <w:iCs/>
-      <w:color w:val="4F81BD" w:themeColor="accent1"/>
-    </w:rPr>
-  </w:style>
-  <w:style w:type="paragraph" w:styleId="Heading5">
-    <w:name w:val="heading 5"/>
-    <w:basedOn w:val="Normal"/>
-    <w:next w:val="Normal"/>
-    <w:link w:val="Heading5Char"/>
-    <w:uiPriority w:val="9"/>
-    <w:unhideWhenUsed/>
-    <w:qFormat/>
-    <w:rsid w:val="00A02EB4"/>
-    <w:pPr>
-      <w:keepNext/>
-      <w:keepLines/>
-      <w:spacing w:before="200" w:after="0"/>
-      <w:outlineLvl w:val="4"/>
-    </w:pPr>
-    <w:rPr>
-      <w:rFonts w:asciiTheme="majorHAnsi" w:eastAsiaTheme="majorEastAsia" w:hAnsiTheme="majorHAnsi" w:cstheme="majorBidi"/>
-      <w:color w:val="243F60" w:themeColor="accent1" w:themeShade="7F"/>
-    </w:rPr>
-  </w:style>
-  <w:style w:type="character" w:default="1" w:styleId="DefaultParagraphFont">
-    <w:name w:val="Default Paragraph Font"/>
-    <w:uiPriority w:val="1"/>
-    <w:semiHidden/>
-    <w:unhideWhenUsed/>
-  </w:style>
-  <w:style w:type="table" w:default="1" w:styleId="TableNormal">
-    <w:name w:val="Normal Table"/>
+  <w:style w:type="character" w:styleId="FollowedHyperlink">
+    <w:name w:val="FollowedHyperlink"/>
+    <w:basedOn w:val="DefaultParagraphFont"/>
     <w:uiPriority w:val="99"/>
     <w:semiHidden/>
     <w:unhideWhenUsed/>
-    <w:tblPr>
-      <w:tblInd w:w="0" w:type="dxa"/>
-      <w:tblCellMar>
-        <w:top w:w="0" w:type="dxa"/>
-        <w:left w:w="108" w:type="dxa"/>
-        <w:bottom w:w="0" w:type="dxa"/>
-        <w:right w:w="108" w:type="dxa"/>
-      </w:tblCellMar>
-    </w:tblPr>
-  </w:style>
-  <w:style w:type="numbering" w:default="1" w:styleId="NoList">
-    <w:name w:val="No List"/>
-    <w:uiPriority w:val="99"/>
-    <w:semiHidden/>
-    <w:unhideWhenUsed/>
-  </w:style>
-  <w:style w:type="paragraph" w:styleId="ListParagraph">
-    <w:name w:val="List Paragraph"/>
-    <w:basedOn w:val="Normal"/>
-    <w:uiPriority w:val="34"/>
-    <w:qFormat/>
-    <w:rsid w:val="00B02CFD"/>
-    <w:pPr>
-      <w:ind w:left="720"/>
-      <w:contextualSpacing/>
-    </w:pPr>
-  </w:style>
-  <w:style w:type="character" w:customStyle="1" w:styleId="Heading1Char">
-    <w:name w:val="Heading 1 Char"/>
-    <w:basedOn w:val="DefaultParagraphFont"/>
-    <w:link w:val="Heading1"/>
-    <w:uiPriority w:val="9"/>
-    <w:rsid w:val="005707AB"/>
+    <w:rsid w:val="00E339F4"/>
     <w:rPr>
-      <w:rFonts w:asciiTheme="majorHAnsi" w:eastAsiaTheme="majorEastAsia" w:hAnsiTheme="majorHAnsi" w:cstheme="majorBidi"/>
-      <w:b/>
-      <w:bCs/>
-      <w:color w:val="365F91" w:themeColor="accent1" w:themeShade="BF"/>
-      <w:sz w:val="28"/>
-      <w:szCs w:val="28"/>
-    </w:rPr>
-  </w:style>
-  <w:style w:type="paragraph" w:styleId="TOCHeading">
-    <w:name w:val="TOC Heading"/>
-    <w:basedOn w:val="Heading1"/>
-    <w:next w:val="Normal"/>
-    <w:uiPriority w:val="39"/>
-    <w:unhideWhenUsed/>
-    <w:qFormat/>
-    <w:rsid w:val="005707AB"/>
-    <w:pPr>
-      <w:outlineLvl w:val="9"/>
-    </w:pPr>
-    <w:rPr>
-      <w:lang w:eastAsia="ja-JP"/>
-    </w:rPr>
-  </w:style>
-  <w:style w:type="paragraph" w:styleId="BalloonText">
-    <w:name w:val="Balloon Text"/>
-    <w:basedOn w:val="Normal"/>
-    <w:link w:val="BalloonTextChar"/>
-    <w:uiPriority w:val="99"/>
-    <w:semiHidden/>
-    <w:unhideWhenUsed/>
-    <w:rsid w:val="005707AB"/>
-    <w:pPr>
-      <w:spacing w:after="0" w:line="240" w:lineRule="auto"/>
-    </w:pPr>
-    <w:rPr>
-      <w:rFonts w:ascii="Tahoma" w:hAnsi="Tahoma" w:cs="Tahoma"/>
-      <w:sz w:val="16"/>
-      <w:szCs w:val="16"/>
-    </w:rPr>
-  </w:style>
-  <w:style w:type="character" w:customStyle="1" w:styleId="BalloonTextChar">
-    <w:name w:val="Balloon Text Char"/>
-    <w:basedOn w:val="DefaultParagraphFont"/>
-    <w:link w:val="BalloonText"/>
-    <w:uiPriority w:val="99"/>
-    <w:semiHidden/>
-    <w:rsid w:val="005707AB"/>
-    <w:rPr>
-      <w:rFonts w:ascii="Tahoma" w:hAnsi="Tahoma" w:cs="Tahoma"/>
-      <w:sz w:val="16"/>
-      <w:szCs w:val="16"/>
-    </w:rPr>
-  </w:style>
-  <w:style w:type="paragraph" w:styleId="Title">
-    <w:name w:val="Title"/>
-    <w:basedOn w:val="Normal"/>
-    <w:next w:val="Normal"/>
-    <w:link w:val="TitleChar"/>
-    <w:uiPriority w:val="10"/>
-    <w:qFormat/>
-    <w:rsid w:val="005707AB"/>
-    <w:pPr>
-      <w:pBdr>
-        <w:bottom w:val="single" w:sz="8" w:space="4" w:color="4F81BD" w:themeColor="accent1"/>
-      </w:pBdr>
-      <w:spacing w:after="300" w:line="240" w:lineRule="auto"/>
-      <w:contextualSpacing/>
-    </w:pPr>
-    <w:rPr>
-      <w:rFonts w:asciiTheme="majorHAnsi" w:eastAsiaTheme="majorEastAsia" w:hAnsiTheme="majorHAnsi" w:cstheme="majorBidi"/>
-      <w:color w:val="17365D" w:themeColor="text2" w:themeShade="BF"/>
-      <w:spacing w:val="5"/>
-      <w:kern w:val="28"/>
-      <w:sz w:val="52"/>
-      <w:szCs w:val="52"/>
-    </w:rPr>
-  </w:style>
-  <w:style w:type="character" w:customStyle="1" w:styleId="TitleChar">
-    <w:name w:val="Title Char"/>
-    <w:basedOn w:val="DefaultParagraphFont"/>
-    <w:link w:val="Title"/>
-    <w:uiPriority w:val="10"/>
-    <w:rsid w:val="005707AB"/>
-    <w:rPr>
-      <w:rFonts w:asciiTheme="majorHAnsi" w:eastAsiaTheme="majorEastAsia" w:hAnsiTheme="majorHAnsi" w:cstheme="majorBidi"/>
-      <w:color w:val="17365D" w:themeColor="text2" w:themeShade="BF"/>
-      <w:spacing w:val="5"/>
-      <w:kern w:val="28"/>
-      <w:sz w:val="52"/>
-      <w:szCs w:val="52"/>
-    </w:rPr>
-  </w:style>
-  <w:style w:type="paragraph" w:styleId="TOC1">
-    <w:name w:val="toc 1"/>
-    <w:basedOn w:val="Normal"/>
-    <w:next w:val="Normal"/>
-    <w:autoRedefine/>
-    <w:uiPriority w:val="39"/>
-    <w:unhideWhenUsed/>
-    <w:rsid w:val="005707AB"/>
-    <w:pPr>
-      <w:spacing w:after="100"/>
-    </w:pPr>
-  </w:style>
-  <w:style w:type="character" w:styleId="Hyperlink">
-    <w:name w:val="Hyperlink"/>
-    <w:basedOn w:val="DefaultParagraphFont"/>
-    <w:uiPriority w:val="99"/>
-    <w:unhideWhenUsed/>
-    <w:rsid w:val="005707AB"/>
-    <w:rPr>
-      <w:color w:val="0000FF" w:themeColor="hyperlink"/>
+      <w:color w:val="800080" w:themeColor="followedHyperlink"/>
       <w:u w:val="single"/>
-    </w:rPr>
-  </w:style>
-  <w:style w:type="paragraph" w:styleId="TOC2">
-    <w:name w:val="toc 2"/>
-    <w:basedOn w:val="Normal"/>
-    <w:next w:val="Normal"/>
-    <w:autoRedefine/>
-    <w:uiPriority w:val="39"/>
-    <w:unhideWhenUsed/>
-    <w:rsid w:val="005707AB"/>
-    <w:pPr>
-      <w:spacing w:after="100"/>
-      <w:ind w:left="220"/>
-    </w:pPr>
-  </w:style>
-  <w:style w:type="character" w:customStyle="1" w:styleId="Heading2Char">
-    <w:name w:val="Heading 2 Char"/>
-    <w:basedOn w:val="DefaultParagraphFont"/>
-    <w:link w:val="Heading2"/>
-    <w:uiPriority w:val="9"/>
-    <w:rsid w:val="005707AB"/>
-    <w:rPr>
-      <w:rFonts w:asciiTheme="majorHAnsi" w:eastAsiaTheme="majorEastAsia" w:hAnsiTheme="majorHAnsi" w:cstheme="majorBidi"/>
-      <w:b/>
-      <w:bCs/>
-      <w:color w:val="4F81BD" w:themeColor="accent1"/>
-      <w:sz w:val="26"/>
-      <w:szCs w:val="26"/>
-    </w:rPr>
-  </w:style>
-  <w:style w:type="character" w:customStyle="1" w:styleId="Heading3Char">
-    <w:name w:val="Heading 3 Char"/>
-    <w:basedOn w:val="DefaultParagraphFont"/>
-    <w:link w:val="Heading3"/>
-    <w:uiPriority w:val="9"/>
-    <w:rsid w:val="008E3B06"/>
-    <w:rPr>
-      <w:rFonts w:asciiTheme="majorHAnsi" w:eastAsiaTheme="majorEastAsia" w:hAnsiTheme="majorHAnsi" w:cstheme="majorBidi"/>
-      <w:b/>
-      <w:bCs/>
-      <w:color w:val="4F81BD" w:themeColor="accent1"/>
-    </w:rPr>
-  </w:style>
-  <w:style w:type="paragraph" w:styleId="TOC3">
-    <w:name w:val="toc 3"/>
-    <w:basedOn w:val="Normal"/>
-    <w:next w:val="Normal"/>
-    <w:autoRedefine/>
-    <w:uiPriority w:val="39"/>
-    <w:unhideWhenUsed/>
-    <w:rsid w:val="005B3D67"/>
-    <w:pPr>
-      <w:spacing w:after="100"/>
-      <w:ind w:left="440"/>
-    </w:pPr>
-  </w:style>
-  <w:style w:type="character" w:customStyle="1" w:styleId="Heading4Char">
-    <w:name w:val="Heading 4 Char"/>
-    <w:basedOn w:val="DefaultParagraphFont"/>
-    <w:link w:val="Heading4"/>
-    <w:uiPriority w:val="9"/>
-    <w:rsid w:val="00A02EB4"/>
-    <w:rPr>
-      <w:rFonts w:asciiTheme="majorHAnsi" w:eastAsiaTheme="majorEastAsia" w:hAnsiTheme="majorHAnsi" w:cstheme="majorBidi"/>
-      <w:b/>
-      <w:bCs/>
-      <w:i/>
-      <w:iCs/>
-      <w:color w:val="4F81BD" w:themeColor="accent1"/>
-    </w:rPr>
-  </w:style>
-  <w:style w:type="character" w:customStyle="1" w:styleId="Heading5Char">
-    <w:name w:val="Heading 5 Char"/>
-    <w:basedOn w:val="DefaultParagraphFont"/>
-    <w:link w:val="Heading5"/>
-    <w:uiPriority w:val="9"/>
-    <w:rsid w:val="00A02EB4"/>
-    <w:rPr>
-      <w:rFonts w:asciiTheme="majorHAnsi" w:eastAsiaTheme="majorEastAsia" w:hAnsiTheme="majorHAnsi" w:cstheme="majorBidi"/>
-      <w:color w:val="243F60" w:themeColor="accent1" w:themeShade="7F"/>
-    </w:rPr>
-  </w:style>
-  <w:style w:type="paragraph" w:styleId="NormalWeb">
-    <w:name w:val="Normal (Web)"/>
-    <w:basedOn w:val="Normal"/>
-    <w:uiPriority w:val="99"/>
-    <w:semiHidden/>
-    <w:unhideWhenUsed/>
-    <w:rsid w:val="006B5730"/>
-    <w:rPr>
-      <w:rFonts w:ascii="Times New Roman" w:hAnsi="Times New Roman" w:cs="Times New Roman"/>
-      <w:sz w:val="24"/>
-      <w:szCs w:val="24"/>
     </w:rPr>
   </w:style>
 </w:styles>
@@ -7313,7 +7353,7 @@
 </file>
 
 <file path=customXml/itemProps1.xml><?xml version="1.0" encoding="utf-8"?>
-<ds:datastoreItem xmlns:ds="http://schemas.openxmlformats.org/officeDocument/2006/customXml" ds:itemID="{039CFFEC-A2EE-4C16-84FA-AAE55789FDD8}">
+<ds:datastoreItem xmlns:ds="http://schemas.openxmlformats.org/officeDocument/2006/customXml" ds:itemID="{7F23BA80-2D4B-4808-AE36-717D903D0A30}">
   <ds:schemaRefs>
     <ds:schemaRef ds:uri="http://schemas.openxmlformats.org/officeDocument/2006/bibliography"/>
   </ds:schemaRefs>

</xml_diff>